<commit_message>
[tasks] Updated report for Task 02
</commit_message>
<xml_diff>
--- a/_2. ETL/Tasks/Alina_Makarets/task02/Report02.docx
+++ b/_2. ETL/Tasks/Alina_Makarets/task02/Report02.docx
@@ -1531,16 +1531,58 @@
     <w:p>
       <w:pPr>
         <w:pStyle w:val="CodeText"/>
-      </w:pPr>
-      <w:r>
-        <w:t>SELECT * FROM sh.countries;</w:t>
-      </w:r>
-    </w:p>
-    <w:p>
-      <w:pPr>
-        <w:pStyle w:val="CodeText"/>
-      </w:pPr>
-      <w:r>
+        <w:rPr>
+          <w:lang w:val="ru-RU"/>
+        </w:rPr>
+      </w:pPr>
+      <w:r>
+        <w:t>SELECT</w:t>
+      </w:r>
+      <w:r>
+        <w:rPr>
+          <w:lang w:val="ru-RU"/>
+        </w:rPr>
+        <w:t xml:space="preserve"> * </w:t>
+      </w:r>
+      <w:r>
+        <w:t>FROM</w:t>
+      </w:r>
+      <w:r>
+        <w:rPr>
+          <w:lang w:val="ru-RU"/>
+        </w:rPr>
+        <w:t xml:space="preserve"> </w:t>
+      </w:r>
+      <w:r>
+        <w:t>sh</w:t>
+      </w:r>
+      <w:r>
+        <w:rPr>
+          <w:lang w:val="ru-RU"/>
+        </w:rPr>
+        <w:t>.</w:t>
+      </w:r>
+      <w:r>
+        <w:t>countries</w:t>
+      </w:r>
+      <w:r>
+        <w:rPr>
+          <w:lang w:val="ru-RU"/>
+        </w:rPr>
+        <w:t>;</w:t>
+      </w:r>
+    </w:p>
+    <w:p>
+      <w:pPr>
+        <w:pStyle w:val="CodeText"/>
+        <w:rPr>
+          <w:lang w:val="ru-RU"/>
+        </w:rPr>
+      </w:pPr>
+      <w:r>
+        <w:rPr>
+          <w:lang w:val="ru-RU"/>
+        </w:rPr>
         <w:t>+ моя таблица измерений с датами и данными для этой таблицы</w:t>
       </w:r>
     </w:p>
@@ -1583,10 +1625,7 @@
         </w:rPr>
       </w:pPr>
       <w:r>
-        <w:t>D</w:t>
-      </w:r>
-      <w:r>
-        <w:t>im</w:t>
+        <w:t>Dim</w:t>
       </w:r>
       <w:r>
         <w:rPr>
@@ -1666,31 +1705,7 @@
         <w:rPr>
           <w:lang w:val="ru-RU"/>
         </w:rPr>
-        <w:t xml:space="preserve">Для создания </w:t>
-      </w:r>
-      <w:r>
-        <w:rPr>
-          <w:lang w:val="ru-RU"/>
-        </w:rPr>
-        <w:t>таблицы нам понадобилась</w:t>
-      </w:r>
-      <w:r>
-        <w:rPr>
-          <w:lang w:val="ru-RU"/>
-        </w:rPr>
-        <w:t xml:space="preserve"> последовательность, для присвоения </w:t>
-      </w:r>
-      <w:r>
-        <w:rPr>
-          <w:lang w:val="ru-RU"/>
-        </w:rPr>
-        <w:t>покупателю</w:t>
-      </w:r>
-      <w:r>
-        <w:rPr>
-          <w:lang w:val="ru-RU"/>
-        </w:rPr>
-        <w:t xml:space="preserve"> уникального идентификатора. Ниже приведен скрипт для создания последовательности:</w:t>
+        <w:t>Для создания таблицы нам понадобилась последовательность, для присвоения покупателю уникального идентификатора. Ниже приведен скрипт для создания последовательности:</w:t>
       </w:r>
     </w:p>
     <w:p>
@@ -1704,17 +1719,65 @@
     <w:p>
       <w:pPr>
         <w:pStyle w:val="CodeText"/>
-      </w:pPr>
-      <w:r>
-        <w:t>CREATE SEQUENCE seq_customers</w:t>
-      </w:r>
-    </w:p>
-    <w:p>
-      <w:pPr>
-        <w:pStyle w:val="CodeText"/>
-      </w:pPr>
-      <w:r>
-        <w:t xml:space="preserve">INCREMENT BY 1 </w:t>
+        <w:rPr>
+          <w:lang w:val="ru-RU"/>
+        </w:rPr>
+      </w:pPr>
+      <w:r>
+        <w:t>CREATE</w:t>
+      </w:r>
+      <w:r>
+        <w:rPr>
+          <w:lang w:val="ru-RU"/>
+        </w:rPr>
+        <w:t xml:space="preserve"> </w:t>
+      </w:r>
+      <w:r>
+        <w:t>SEQUENCE</w:t>
+      </w:r>
+      <w:r>
+        <w:rPr>
+          <w:lang w:val="ru-RU"/>
+        </w:rPr>
+        <w:t xml:space="preserve"> </w:t>
+      </w:r>
+      <w:r>
+        <w:t>seq</w:t>
+      </w:r>
+      <w:r>
+        <w:rPr>
+          <w:lang w:val="ru-RU"/>
+        </w:rPr>
+        <w:t>_</w:t>
+      </w:r>
+      <w:r>
+        <w:t>customers</w:t>
+      </w:r>
+    </w:p>
+    <w:p>
+      <w:pPr>
+        <w:pStyle w:val="CodeText"/>
+        <w:rPr>
+          <w:lang w:val="ru-RU"/>
+        </w:rPr>
+      </w:pPr>
+      <w:r>
+        <w:t>INCREMENT</w:t>
+      </w:r>
+      <w:r>
+        <w:rPr>
+          <w:lang w:val="ru-RU"/>
+        </w:rPr>
+        <w:t xml:space="preserve"> </w:t>
+      </w:r>
+      <w:r>
+        <w:t>BY</w:t>
+      </w:r>
+      <w:r>
+        <w:rPr>
+          <w:lang w:val="ru-RU"/>
+        </w:rPr>
+        <w:t xml:space="preserve"> 1 </w:t>
       </w:r>
     </w:p>
     <w:p>
@@ -1784,14 +1847,8 @@
     <w:p>
       <w:pPr>
         <w:pStyle w:val="CodeText"/>
-        <w:rPr>
-          <w:lang w:val="ru-RU"/>
-        </w:rPr>
-      </w:pPr>
-      <w:r>
-        <w:rPr>
-          <w:lang w:val="ru-RU"/>
-        </w:rPr>
+      </w:pPr>
+      <w:r>
         <w:t>CREATE TABLE dim_customers AS</w:t>
       </w:r>
     </w:p>
@@ -1822,31 +1879,19 @@
     <w:p>
       <w:pPr>
         <w:pStyle w:val="CodeText"/>
-        <w:rPr>
-          <w:lang w:val="ru-RU"/>
-        </w:rPr>
       </w:pPr>
       <w:r>
         <w:t xml:space="preserve">       </w:t>
       </w:r>
       <w:r>
-        <w:rPr>
-          <w:lang w:val="ru-RU"/>
-        </w:rPr>
         <w:t>date_of_birth,</w:t>
       </w:r>
     </w:p>
     <w:p>
       <w:pPr>
         <w:pStyle w:val="CodeText"/>
-        <w:rPr>
-          <w:lang w:val="ru-RU"/>
-        </w:rPr>
-      </w:pPr>
-      <w:r>
-        <w:rPr>
-          <w:lang w:val="ru-RU"/>
-        </w:rPr>
+      </w:pPr>
+      <w:r>
         <w:t xml:space="preserve">       marital_status,</w:t>
       </w:r>
     </w:p>
@@ -1858,10 +1903,13 @@
         </w:rPr>
       </w:pPr>
       <w:r>
-        <w:rPr>
-          <w:lang w:val="ru-RU"/>
-        </w:rPr>
-        <w:t xml:space="preserve">       gender</w:t>
+        <w:t xml:space="preserve">       </w:t>
+      </w:r>
+      <w:r>
+        <w:rPr>
+          <w:lang w:val="ru-RU"/>
+        </w:rPr>
+        <w:t>gender</w:t>
       </w:r>
     </w:p>
     <w:p>
@@ -1985,13 +2033,7 @@
         <w:rPr>
           <w:lang w:val="ru-RU"/>
         </w:rPr>
-        <w:t xml:space="preserve"> была создана с помощью данных </w:t>
-      </w:r>
-      <w:r>
-        <w:rPr>
-          <w:lang w:val="ru-RU"/>
-        </w:rPr>
-        <w:t xml:space="preserve">из схемы </w:t>
+        <w:t xml:space="preserve"> была создана с помощью данных из схемы </w:t>
       </w:r>
       <w:r>
         <w:t>OE</w:t>
@@ -2036,61 +2078,79 @@
         <w:rPr>
           <w:lang w:val="ru-RU"/>
         </w:rPr>
+        <w:t xml:space="preserve"> Для создания таблицы нам понадобилась последовательность, для присвоения продукту уникального идентификатора. Ниже приведен скрипт для создания последовательности:</w:t>
+      </w:r>
+    </w:p>
+    <w:p>
+      <w:pPr>
+        <w:pStyle w:val="BodyText"/>
+        <w:rPr>
+          <w:lang w:val="ru-RU"/>
+        </w:rPr>
+      </w:pPr>
+    </w:p>
+    <w:p>
+      <w:pPr>
+        <w:pStyle w:val="CodeText"/>
+        <w:rPr>
+          <w:lang w:val="ru-RU"/>
+        </w:rPr>
+      </w:pPr>
+      <w:r>
+        <w:t>CREATE</w:t>
+      </w:r>
+      <w:r>
+        <w:rPr>
+          <w:lang w:val="ru-RU"/>
+        </w:rPr>
         <w:t xml:space="preserve"> </w:t>
       </w:r>
       <w:r>
-        <w:rPr>
-          <w:lang w:val="ru-RU"/>
-        </w:rPr>
-        <w:t>Для создания таблицы нам понадоби</w:t>
-      </w:r>
-      <w:r>
-        <w:rPr>
-          <w:lang w:val="ru-RU"/>
-        </w:rPr>
-        <w:t>лась</w:t>
-      </w:r>
-      <w:r>
-        <w:rPr>
-          <w:lang w:val="ru-RU"/>
-        </w:rPr>
-        <w:t xml:space="preserve"> последовательность, для присвоения </w:t>
-      </w:r>
-      <w:r>
-        <w:rPr>
-          <w:lang w:val="ru-RU"/>
-        </w:rPr>
-        <w:t>продукту</w:t>
-      </w:r>
-      <w:r>
-        <w:rPr>
-          <w:lang w:val="ru-RU"/>
-        </w:rPr>
-        <w:t xml:space="preserve"> уникального идентификатора. Ниже приведен скрипт для создания последовательности:</w:t>
-      </w:r>
-    </w:p>
-    <w:p>
-      <w:pPr>
-        <w:pStyle w:val="BodyText"/>
-        <w:rPr>
-          <w:lang w:val="ru-RU"/>
-        </w:rPr>
-      </w:pPr>
-    </w:p>
-    <w:p>
-      <w:pPr>
-        <w:pStyle w:val="CodeText"/>
-      </w:pPr>
-      <w:r>
-        <w:t>CREATE SEQUENCE seq_products</w:t>
-      </w:r>
-    </w:p>
-    <w:p>
-      <w:pPr>
-        <w:pStyle w:val="CodeText"/>
-      </w:pPr>
-      <w:r>
-        <w:t xml:space="preserve">INCREMENT BY 1 </w:t>
+        <w:t>SEQUENCE</w:t>
+      </w:r>
+      <w:r>
+        <w:rPr>
+          <w:lang w:val="ru-RU"/>
+        </w:rPr>
+        <w:t xml:space="preserve"> </w:t>
+      </w:r>
+      <w:r>
+        <w:t>seq</w:t>
+      </w:r>
+      <w:r>
+        <w:rPr>
+          <w:lang w:val="ru-RU"/>
+        </w:rPr>
+        <w:t>_</w:t>
+      </w:r>
+      <w:r>
+        <w:t>products</w:t>
+      </w:r>
+    </w:p>
+    <w:p>
+      <w:pPr>
+        <w:pStyle w:val="CodeText"/>
+        <w:rPr>
+          <w:lang w:val="ru-RU"/>
+        </w:rPr>
+      </w:pPr>
+      <w:r>
+        <w:t>INCREMENT</w:t>
+      </w:r>
+      <w:r>
+        <w:rPr>
+          <w:lang w:val="ru-RU"/>
+        </w:rPr>
+        <w:t xml:space="preserve"> </w:t>
+      </w:r>
+      <w:r>
+        <w:t>BY</w:t>
+      </w:r>
+      <w:r>
+        <w:rPr>
+          <w:lang w:val="ru-RU"/>
+        </w:rPr>
+        <w:t xml:space="preserve"> 1 </w:t>
       </w:r>
     </w:p>
     <w:p>
@@ -2161,9 +2221,48 @@
     <w:p>
       <w:pPr>
         <w:pStyle w:val="CodeText"/>
-      </w:pPr>
-      <w:r>
-        <w:t>CREATE TABLE dim_products AS</w:t>
+        <w:rPr>
+          <w:lang w:val="ru-RU"/>
+        </w:rPr>
+      </w:pPr>
+      <w:r>
+        <w:t>CREATE</w:t>
+      </w:r>
+      <w:r>
+        <w:rPr>
+          <w:lang w:val="ru-RU"/>
+        </w:rPr>
+        <w:t xml:space="preserve"> </w:t>
+      </w:r>
+      <w:r>
+        <w:t>TABLE</w:t>
+      </w:r>
+      <w:r>
+        <w:rPr>
+          <w:lang w:val="ru-RU"/>
+        </w:rPr>
+        <w:t xml:space="preserve"> </w:t>
+      </w:r>
+      <w:r>
+        <w:t>dim</w:t>
+      </w:r>
+      <w:r>
+        <w:rPr>
+          <w:lang w:val="ru-RU"/>
+        </w:rPr>
+        <w:t>_</w:t>
+      </w:r>
+      <w:r>
+        <w:t>products</w:t>
+      </w:r>
+      <w:r>
+        <w:rPr>
+          <w:lang w:val="ru-RU"/>
+        </w:rPr>
+        <w:t xml:space="preserve"> </w:t>
+      </w:r>
+      <w:r>
+        <w:t>AS</w:t>
       </w:r>
     </w:p>
     <w:p>
@@ -2401,17 +2500,68 @@
     <w:p>
       <w:pPr>
         <w:pStyle w:val="CodeText"/>
-      </w:pPr>
-      <w:r>
-        <w:t>CREATE TABLE DIM_TIME_DAY (</w:t>
-      </w:r>
-    </w:p>
-    <w:p>
-      <w:pPr>
-        <w:pStyle w:val="CodeText"/>
-      </w:pPr>
-      <w:r>
-        <w:t xml:space="preserve">        Date_id DATE NOT NULL,</w:t>
+        <w:rPr>
+          <w:lang w:val="ru-RU"/>
+        </w:rPr>
+      </w:pPr>
+      <w:r>
+        <w:t>CREATE</w:t>
+      </w:r>
+      <w:r>
+        <w:rPr>
+          <w:lang w:val="ru-RU"/>
+        </w:rPr>
+        <w:t xml:space="preserve"> </w:t>
+      </w:r>
+      <w:r>
+        <w:t>TABLE</w:t>
+      </w:r>
+      <w:r>
+        <w:rPr>
+          <w:lang w:val="ru-RU"/>
+        </w:rPr>
+        <w:t xml:space="preserve"> </w:t>
+      </w:r>
+      <w:r>
+        <w:t>DIM</w:t>
+      </w:r>
+      <w:r>
+        <w:rPr>
+          <w:lang w:val="ru-RU"/>
+        </w:rPr>
+        <w:t>_</w:t>
+      </w:r>
+      <w:r>
+        <w:t>TIME</w:t>
+      </w:r>
+      <w:r>
+        <w:rPr>
+          <w:lang w:val="ru-RU"/>
+        </w:rPr>
+        <w:t>_</w:t>
+      </w:r>
+      <w:r>
+        <w:t>DAY</w:t>
+      </w:r>
+      <w:r>
+        <w:rPr>
+          <w:lang w:val="ru-RU"/>
+        </w:rPr>
+        <w:t xml:space="preserve"> (</w:t>
+      </w:r>
+    </w:p>
+    <w:p>
+      <w:pPr>
+        <w:pStyle w:val="CodeText"/>
+      </w:pPr>
+      <w:r>
+        <w:rPr>
+          <w:lang w:val="ru-RU"/>
+        </w:rPr>
+        <w:t xml:space="preserve">        </w:t>
+      </w:r>
+      <w:r>
+        <w:t>Date_id DATE NOT NULL,</w:t>
       </w:r>
     </w:p>
     <w:p>
@@ -2685,9 +2835,6 @@
     <w:p>
       <w:pPr>
         <w:pStyle w:val="CodeText"/>
-        <w:rPr>
-          <w:lang w:val="ru-RU"/>
-        </w:rPr>
       </w:pPr>
       <w:r>
         <w:t>CONNECT BY rownum &lt;=365*7;</w:t>
@@ -2933,9 +3080,48 @@
     <w:p>
       <w:pPr>
         <w:pStyle w:val="CodeText"/>
-      </w:pPr>
-      <w:r>
-        <w:t>CREATE TABLE dim_stores AS</w:t>
+        <w:rPr>
+          <w:lang w:val="ru-RU"/>
+        </w:rPr>
+      </w:pPr>
+      <w:r>
+        <w:t>CREATE</w:t>
+      </w:r>
+      <w:r>
+        <w:rPr>
+          <w:lang w:val="ru-RU"/>
+        </w:rPr>
+        <w:t xml:space="preserve"> </w:t>
+      </w:r>
+      <w:r>
+        <w:t>TABLE</w:t>
+      </w:r>
+      <w:r>
+        <w:rPr>
+          <w:lang w:val="ru-RU"/>
+        </w:rPr>
+        <w:t xml:space="preserve"> </w:t>
+      </w:r>
+      <w:r>
+        <w:t>dim</w:t>
+      </w:r>
+      <w:r>
+        <w:rPr>
+          <w:lang w:val="ru-RU"/>
+        </w:rPr>
+        <w:t>_</w:t>
+      </w:r>
+      <w:r>
+        <w:t>stores</w:t>
+      </w:r>
+      <w:r>
+        <w:rPr>
+          <w:lang w:val="ru-RU"/>
+        </w:rPr>
+        <w:t xml:space="preserve"> </w:t>
+      </w:r>
+      <w:r>
+        <w:t>AS</w:t>
       </w:r>
     </w:p>
     <w:p>
@@ -2989,31 +3175,19 @@
     <w:p>
       <w:pPr>
         <w:pStyle w:val="CodeText"/>
-        <w:rPr>
-          <w:lang w:val="ru-RU"/>
-        </w:rPr>
       </w:pPr>
       <w:r>
         <w:t xml:space="preserve">       </w:t>
       </w:r>
       <w:r>
-        <w:rPr>
-          <w:lang w:val="ru-RU"/>
-        </w:rPr>
         <w:t>country_region_id</w:t>
       </w:r>
     </w:p>
     <w:p>
       <w:pPr>
         <w:pStyle w:val="CodeText"/>
-        <w:rPr>
-          <w:lang w:val="ru-RU"/>
-        </w:rPr>
-      </w:pPr>
-      <w:r>
-        <w:rPr>
-          <w:lang w:val="ru-RU"/>
-        </w:rPr>
+      </w:pPr>
+      <w:r>
         <w:t>FROM sh.countries;</w:t>
       </w:r>
     </w:p>
@@ -3119,102 +3293,49 @@
         <w:pStyle w:val="CodeText"/>
       </w:pPr>
       <w:r>
-        <w:t xml:space="preserve">ALTER TABLE </w:t>
-      </w:r>
-      <w:proofErr w:type="spellStart"/>
-      <w:r>
-        <w:t>dim_customers</w:t>
-      </w:r>
-      <w:proofErr w:type="spellEnd"/>
-      <w:r>
-        <w:t xml:space="preserve"> </w:t>
-      </w:r>
-    </w:p>
-    <w:p>
-      <w:pPr>
-        <w:pStyle w:val="CodeText"/>
-      </w:pPr>
-      <w:r>
-        <w:t xml:space="preserve">ADD CONSTRAINT </w:t>
-      </w:r>
-      <w:proofErr w:type="spellStart"/>
-      <w:r>
-        <w:t>PK_customer_id</w:t>
-      </w:r>
-      <w:proofErr w:type="spellEnd"/>
-      <w:r>
-        <w:t xml:space="preserve"> PRIMARY KEY (</w:t>
-      </w:r>
-      <w:proofErr w:type="spellStart"/>
-      <w:r>
-        <w:t>customer_id</w:t>
-      </w:r>
-      <w:proofErr w:type="spellEnd"/>
-      <w:r>
-        <w:t>);</w:t>
-      </w:r>
-    </w:p>
-    <w:p>
-      <w:pPr>
-        <w:pStyle w:val="CodeText"/>
-      </w:pPr>
-    </w:p>
-    <w:p>
-      <w:pPr>
-        <w:pStyle w:val="CodeText"/>
-      </w:pPr>
-      <w:r>
-        <w:t xml:space="preserve">ALTER TABLE </w:t>
-      </w:r>
-      <w:proofErr w:type="spellStart"/>
-      <w:r>
-        <w:t>dim_products</w:t>
-      </w:r>
-      <w:proofErr w:type="spellEnd"/>
-    </w:p>
-    <w:p>
-      <w:pPr>
-        <w:pStyle w:val="CodeText"/>
-      </w:pPr>
-      <w:r>
-        <w:t xml:space="preserve">ADD CONSTRAINT </w:t>
-      </w:r>
-      <w:proofErr w:type="spellStart"/>
-      <w:r>
-        <w:t>PK_product_id</w:t>
-      </w:r>
-      <w:proofErr w:type="spellEnd"/>
-      <w:r>
-        <w:t xml:space="preserve"> PRIMARY KEY (</w:t>
-      </w:r>
-      <w:proofErr w:type="spellStart"/>
-      <w:r>
-        <w:t>product_id</w:t>
-      </w:r>
-      <w:proofErr w:type="spellEnd"/>
-      <w:r>
-        <w:t>);</w:t>
-      </w:r>
-    </w:p>
-    <w:p>
-      <w:pPr>
-        <w:pStyle w:val="CodeText"/>
-      </w:pPr>
-    </w:p>
-    <w:p>
-      <w:pPr>
-        <w:pStyle w:val="CodeText"/>
-      </w:pPr>
-      <w:r>
-        <w:t xml:space="preserve">ALTER TABLE </w:t>
-      </w:r>
-      <w:proofErr w:type="spellStart"/>
-      <w:r>
-        <w:t>dim_stores</w:t>
-      </w:r>
-      <w:proofErr w:type="spellEnd"/>
-      <w:r>
-        <w:t xml:space="preserve"> </w:t>
+        <w:t xml:space="preserve">ALTER TABLE dim_customers </w:t>
+      </w:r>
+    </w:p>
+    <w:p>
+      <w:pPr>
+        <w:pStyle w:val="CodeText"/>
+      </w:pPr>
+      <w:r>
+        <w:t>ADD CONSTRAINT PK_customer_id PRIMARY KEY (customer_id);</w:t>
+      </w:r>
+    </w:p>
+    <w:p>
+      <w:pPr>
+        <w:pStyle w:val="CodeText"/>
+      </w:pPr>
+    </w:p>
+    <w:p>
+      <w:pPr>
+        <w:pStyle w:val="CodeText"/>
+      </w:pPr>
+      <w:r>
+        <w:t>ALTER TABLE dim_products</w:t>
+      </w:r>
+    </w:p>
+    <w:p>
+      <w:pPr>
+        <w:pStyle w:val="CodeText"/>
+      </w:pPr>
+      <w:r>
+        <w:t>ADD CONSTRAINT PK_product_id PRIMARY KEY (product_id);</w:t>
+      </w:r>
+    </w:p>
+    <w:p>
+      <w:pPr>
+        <w:pStyle w:val="CodeText"/>
+      </w:pPr>
+    </w:p>
+    <w:p>
+      <w:pPr>
+        <w:pStyle w:val="CodeText"/>
+      </w:pPr>
+      <w:r>
+        <w:t xml:space="preserve">ALTER TABLE dim_stores </w:t>
       </w:r>
     </w:p>
     <w:p>
@@ -4326,19 +4447,7 @@
         <w:rPr>
           <w:lang w:val="ru-RU"/>
         </w:rPr>
-        <w:t xml:space="preserve">Значения для </w:t>
-      </w:r>
-      <w:r>
-        <w:rPr>
-          <w:lang w:val="ru-RU"/>
-        </w:rPr>
-        <w:t>покупателей</w:t>
-      </w:r>
-      <w:r>
-        <w:rPr>
-          <w:lang w:val="ru-RU"/>
-        </w:rPr>
-        <w:t xml:space="preserve"> будут генерироваться следующим образом:</w:t>
+        <w:t>Значения для покупателей будут генерироваться следующим образом:</w:t>
       </w:r>
     </w:p>
     <w:p>
@@ -4400,43 +4509,7 @@
         <w:rPr>
           <w:lang w:val="ru-RU"/>
         </w:rPr>
-        <w:t xml:space="preserve">Максимальное число </w:t>
-      </w:r>
-      <w:r>
-        <w:rPr>
-          <w:lang w:val="ru-RU"/>
-        </w:rPr>
-        <w:t>покупателей</w:t>
-      </w:r>
-      <w:r>
-        <w:rPr>
-          <w:lang w:val="ru-RU"/>
-        </w:rPr>
-        <w:t xml:space="preserve"> </w:t>
-      </w:r>
-      <w:r>
-        <w:rPr>
-          <w:lang w:val="ru-RU"/>
-        </w:rPr>
-        <w:t>319</w:t>
-      </w:r>
-      <w:r>
-        <w:rPr>
-          <w:lang w:val="ru-RU"/>
-        </w:rPr>
-        <w:t xml:space="preserve">, в нашем случае не будет сгенерировано число больше </w:t>
-      </w:r>
-      <w:r>
-        <w:rPr>
-          <w:lang w:val="ru-RU"/>
-        </w:rPr>
-        <w:t>319</w:t>
-      </w:r>
-      <w:r>
-        <w:rPr>
-          <w:lang w:val="ru-RU"/>
-        </w:rPr>
-        <w:t>.</w:t>
+        <w:t>Максимальное число покупателей 319, в нашем случае не будет сгенерировано число больше 319.</w:t>
       </w:r>
     </w:p>
     <w:p>
@@ -4471,19 +4544,7 @@
         <w:rPr>
           <w:lang w:val="ru-RU"/>
         </w:rPr>
-        <w:t xml:space="preserve">Значения для </w:t>
-      </w:r>
-      <w:r>
-        <w:rPr>
-          <w:lang w:val="ru-RU"/>
-        </w:rPr>
-        <w:t>магазинов</w:t>
-      </w:r>
-      <w:r>
-        <w:rPr>
-          <w:lang w:val="ru-RU"/>
-        </w:rPr>
-        <w:t xml:space="preserve"> будут генерироваться следующим образом:</w:t>
+        <w:t>Значения для магазинов будут генерироваться следующим образом:</w:t>
       </w:r>
     </w:p>
     <w:p>
@@ -4545,43 +4606,7 @@
         <w:rPr>
           <w:lang w:val="ru-RU"/>
         </w:rPr>
-        <w:t xml:space="preserve">Максимальное число </w:t>
-      </w:r>
-      <w:r>
-        <w:rPr>
-          <w:lang w:val="ru-RU"/>
-        </w:rPr>
-        <w:t>магазинов</w:t>
-      </w:r>
-      <w:r>
-        <w:rPr>
-          <w:lang w:val="ru-RU"/>
-        </w:rPr>
-        <w:t xml:space="preserve"> </w:t>
-      </w:r>
-      <w:r>
-        <w:rPr>
-          <w:lang w:val="ru-RU"/>
-        </w:rPr>
-        <w:t>23</w:t>
-      </w:r>
-      <w:r>
-        <w:rPr>
-          <w:lang w:val="ru-RU"/>
-        </w:rPr>
-        <w:t xml:space="preserve">, в нашем случае не будет сгенерировано число больше </w:t>
-      </w:r>
-      <w:r>
-        <w:rPr>
-          <w:lang w:val="ru-RU"/>
-        </w:rPr>
-        <w:t>23</w:t>
-      </w:r>
-      <w:r>
-        <w:rPr>
-          <w:lang w:val="ru-RU"/>
-        </w:rPr>
-        <w:t>.</w:t>
+        <w:t>Максимальное число магазинов 23, в нашем случае не будет сгенерировано число больше 23.</w:t>
       </w:r>
     </w:p>
     <w:p>
@@ -5002,45 +5027,27 @@
     <w:p>
       <w:pPr>
         <w:pStyle w:val="CodeText"/>
-        <w:rPr>
-          <w:lang w:val="ru-RU"/>
-        </w:rPr>
       </w:pPr>
       <w:r>
         <w:t xml:space="preserve">              </w:t>
       </w:r>
       <w:r>
-        <w:rPr>
-          <w:lang w:val="ru-RU"/>
-        </w:rPr>
         <w:t xml:space="preserve">(DBMS_RANDOM.VALUE </w:t>
       </w:r>
     </w:p>
     <w:p>
       <w:pPr>
         <w:pStyle w:val="CodeText"/>
-        <w:rPr>
-          <w:lang w:val="ru-RU"/>
-        </w:rPr>
-      </w:pPr>
-      <w:r>
-        <w:rPr>
-          <w:lang w:val="ru-RU"/>
-        </w:rPr>
+      </w:pPr>
+      <w:r>
         <w:t xml:space="preserve">                (1,5) </w:t>
       </w:r>
     </w:p>
     <w:p>
       <w:pPr>
         <w:pStyle w:val="CodeText"/>
-        <w:rPr>
-          <w:lang w:val="ru-RU"/>
-        </w:rPr>
-      </w:pPr>
-      <w:r>
-        <w:rPr>
-          <w:lang w:val="ru-RU"/>
-        </w:rPr>
+      </w:pPr>
+      <w:r>
         <w:t xml:space="preserve">                  ) AS amount</w:t>
       </w:r>
     </w:p>
@@ -5297,28 +5304,6 @@
     </w:p>
     <w:p>
       <w:pPr>
-        <w:widowControl/>
-        <w:spacing w:line="240" w:lineRule="auto"/>
-        <w:rPr>
-          <w:rFonts w:ascii="Trebuchet MS" w:hAnsi="Trebuchet MS"/>
-          <w:color w:val="464547"/>
-          <w:lang w:val="ru-RU"/>
-        </w:rPr>
-      </w:pPr>
-    </w:p>
-    <w:p>
-      <w:pPr>
-        <w:widowControl/>
-        <w:spacing w:line="240" w:lineRule="auto"/>
-        <w:rPr>
-          <w:rFonts w:ascii="Trebuchet MS" w:hAnsi="Trebuchet MS"/>
-          <w:color w:val="464547"/>
-          <w:lang w:val="ru-RU"/>
-        </w:rPr>
-      </w:pPr>
-    </w:p>
-    <w:p>
-      <w:pPr>
         <w:pStyle w:val="Heading1"/>
         <w:rPr>
           <w:lang w:val="ru-RU"/>
@@ -5488,7 +5473,7 @@
           <w:noProof/>
           <w:sz w:val="16"/>
         </w:rPr>
-        <w:t>GROUP BY CUBE(p.category_name,</w:t>
+        <w:t>AND extract(YEAR FROM fct.event_date)=2017</w:t>
       </w:r>
     </w:p>
     <w:p>
@@ -5507,7 +5492,7 @@
           <w:noProof/>
           <w:sz w:val="16"/>
         </w:rPr>
-        <w:t xml:space="preserve">              fct.event_date)</w:t>
+        <w:t>GROUP BY CUBE(p.category_name,</w:t>
       </w:r>
     </w:p>
     <w:p>
@@ -5526,76 +5511,8 @@
           <w:noProof/>
           <w:sz w:val="16"/>
         </w:rPr>
-        <w:t>ORDER BY p.category_name NULLS LAST;</w:t>
-      </w:r>
-    </w:p>
-    <w:p>
-      <w:pPr>
-        <w:widowControl/>
-        <w:spacing w:line="240" w:lineRule="auto"/>
-        <w:rPr>
-          <w:rFonts w:ascii="Trebuchet MS" w:hAnsi="Trebuchet MS"/>
-          <w:color w:val="464547"/>
-        </w:rPr>
-      </w:pPr>
-    </w:p>
-    <w:p>
-      <w:pPr>
-        <w:widowControl/>
-        <w:spacing w:line="240" w:lineRule="auto"/>
-        <w:rPr>
-          <w:rFonts w:ascii="Trebuchet MS" w:hAnsi="Trebuchet MS"/>
-          <w:color w:val="464547"/>
-          <w:lang w:val="ru-RU"/>
-        </w:rPr>
-      </w:pPr>
-      <w:r>
-        <w:rPr>
-          <w:rFonts w:ascii="Trebuchet MS" w:hAnsi="Trebuchet MS"/>
-          <w:color w:val="464547"/>
-          <w:lang w:val="ru-RU"/>
-        </w:rPr>
-        <w:t>Результат выполнения:</w:t>
-      </w:r>
-    </w:p>
-    <w:p>
-      <w:pPr>
-        <w:pStyle w:val="Heading3"/>
-      </w:pPr>
-      <w:r>
-        <w:t>ROLLUP</w:t>
-      </w:r>
-      <w:r>
-        <w:rPr>
-          <w:lang w:val="ru-RU"/>
-        </w:rPr>
-        <w:t xml:space="preserve"> </w:t>
-      </w:r>
-      <w:r>
-        <w:t xml:space="preserve">WITH GROUPING </w:t>
-      </w:r>
-    </w:p>
-    <w:p>
-      <w:pPr>
-        <w:pStyle w:val="BodyText"/>
-        <w:rPr>
-          <w:lang w:val="ru-RU"/>
-        </w:rPr>
-      </w:pPr>
-      <w:r>
-        <w:rPr>
-          <w:lang w:val="ru-RU"/>
-        </w:rPr>
-        <w:t>Скрипт к выполнению:</w:t>
-      </w:r>
-    </w:p>
-    <w:p>
-      <w:pPr>
-        <w:pStyle w:val="BodyText"/>
-        <w:rPr>
-          <w:lang w:val="ru-RU"/>
-        </w:rPr>
-      </w:pPr>
+        <w:t xml:space="preserve">              fct.event_date)</w:t>
+      </w:r>
     </w:p>
     <w:p>
       <w:pPr>
@@ -5613,7 +5530,7 @@
           <w:noProof/>
           <w:sz w:val="16"/>
         </w:rPr>
-        <w:t>SELECT DECODE(GROUPING( s.country_region),1,'All countries', s.country_region) as region,</w:t>
+        <w:t>ORDER BY p.category_name NULLS LAST;</w:t>
       </w:r>
     </w:p>
     <w:p>
@@ -5621,37 +5538,28 @@
         <w:widowControl/>
         <w:spacing w:line="240" w:lineRule="auto"/>
         <w:rPr>
-          <w:rFonts w:ascii="Courier New" w:hAnsi="Courier New"/>
-          <w:noProof/>
-          <w:sz w:val="16"/>
-        </w:rPr>
-      </w:pPr>
-      <w:r>
-        <w:rPr>
-          <w:rFonts w:ascii="Courier New" w:hAnsi="Courier New"/>
-          <w:noProof/>
-          <w:sz w:val="16"/>
-        </w:rPr>
-        <w:t xml:space="preserve">       DECODE(GROUPING( p.category_name),1,'All categories', p.category_name) as categories,</w:t>
-      </w:r>
+          <w:rFonts w:ascii="Trebuchet MS" w:hAnsi="Trebuchet MS"/>
+          <w:color w:val="464547"/>
+        </w:rPr>
+      </w:pPr>
     </w:p>
     <w:p>
       <w:pPr>
         <w:widowControl/>
         <w:spacing w:line="240" w:lineRule="auto"/>
         <w:rPr>
-          <w:rFonts w:ascii="Courier New" w:hAnsi="Courier New"/>
-          <w:noProof/>
-          <w:sz w:val="16"/>
-        </w:rPr>
-      </w:pPr>
-      <w:r>
-        <w:rPr>
-          <w:rFonts w:ascii="Courier New" w:hAnsi="Courier New"/>
-          <w:noProof/>
-          <w:sz w:val="16"/>
-        </w:rPr>
-        <w:t xml:space="preserve">       fct.event_date,</w:t>
+          <w:rFonts w:ascii="Trebuchet MS" w:hAnsi="Trebuchet MS"/>
+          <w:color w:val="464547"/>
+          <w:lang w:val="ru-RU"/>
+        </w:rPr>
+      </w:pPr>
+      <w:r>
+        <w:rPr>
+          <w:rFonts w:ascii="Trebuchet MS" w:hAnsi="Trebuchet MS"/>
+          <w:color w:val="464547"/>
+          <w:lang w:val="ru-RU"/>
+        </w:rPr>
+        <w:t>Результат выполнения:</w:t>
       </w:r>
     </w:p>
     <w:p>
@@ -5659,247 +5567,20 @@
         <w:widowControl/>
         <w:spacing w:line="240" w:lineRule="auto"/>
         <w:rPr>
-          <w:rFonts w:ascii="Courier New" w:hAnsi="Courier New"/>
-          <w:noProof/>
-          <w:sz w:val="16"/>
-        </w:rPr>
-      </w:pPr>
-      <w:r>
-        <w:rPr>
-          <w:rFonts w:ascii="Courier New" w:hAnsi="Courier New"/>
-          <w:noProof/>
-          <w:sz w:val="16"/>
-        </w:rPr>
-        <w:t xml:space="preserve">       TO_CHAR(SUM(fct.total_price),'9,999,999,999') as Sales</w:t>
-      </w:r>
-    </w:p>
-    <w:p>
-      <w:pPr>
-        <w:widowControl/>
-        <w:spacing w:line="240" w:lineRule="auto"/>
-        <w:rPr>
-          <w:rFonts w:ascii="Courier New" w:hAnsi="Courier New"/>
-          <w:noProof/>
-          <w:sz w:val="16"/>
-        </w:rPr>
-      </w:pPr>
-      <w:r>
-        <w:rPr>
-          <w:rFonts w:ascii="Courier New" w:hAnsi="Courier New"/>
-          <w:noProof/>
-          <w:sz w:val="16"/>
-        </w:rPr>
-        <w:lastRenderedPageBreak/>
-        <w:t xml:space="preserve">FROM dim_stores s, </w:t>
-      </w:r>
-    </w:p>
-    <w:p>
-      <w:pPr>
-        <w:widowControl/>
-        <w:spacing w:line="240" w:lineRule="auto"/>
-        <w:rPr>
-          <w:rFonts w:ascii="Courier New" w:hAnsi="Courier New"/>
-          <w:noProof/>
-          <w:sz w:val="16"/>
-        </w:rPr>
-      </w:pPr>
-      <w:r>
-        <w:rPr>
-          <w:rFonts w:ascii="Courier New" w:hAnsi="Courier New"/>
-          <w:noProof/>
-          <w:sz w:val="16"/>
-        </w:rPr>
-        <w:t xml:space="preserve">     fct_table fct,</w:t>
-      </w:r>
-    </w:p>
-    <w:p>
-      <w:pPr>
-        <w:widowControl/>
-        <w:spacing w:line="240" w:lineRule="auto"/>
-        <w:rPr>
-          <w:rFonts w:ascii="Courier New" w:hAnsi="Courier New"/>
-          <w:noProof/>
-          <w:sz w:val="16"/>
-        </w:rPr>
-      </w:pPr>
-      <w:r>
-        <w:rPr>
-          <w:rFonts w:ascii="Courier New" w:hAnsi="Courier New"/>
-          <w:noProof/>
-          <w:sz w:val="16"/>
-        </w:rPr>
-        <w:t xml:space="preserve">     dim_products p</w:t>
-      </w:r>
-    </w:p>
-    <w:p>
-      <w:pPr>
-        <w:widowControl/>
-        <w:spacing w:line="240" w:lineRule="auto"/>
-        <w:rPr>
-          <w:rFonts w:ascii="Courier New" w:hAnsi="Courier New"/>
-          <w:noProof/>
-          <w:sz w:val="16"/>
-        </w:rPr>
-      </w:pPr>
-      <w:r>
-        <w:rPr>
-          <w:rFonts w:ascii="Courier New" w:hAnsi="Courier New"/>
-          <w:noProof/>
-          <w:sz w:val="16"/>
-        </w:rPr>
-        <w:t>WHERE s.store_id = fct.store_id</w:t>
-      </w:r>
-    </w:p>
-    <w:p>
-      <w:pPr>
-        <w:widowControl/>
-        <w:spacing w:line="240" w:lineRule="auto"/>
-        <w:rPr>
-          <w:rFonts w:ascii="Courier New" w:hAnsi="Courier New"/>
-          <w:noProof/>
-          <w:sz w:val="16"/>
-        </w:rPr>
-      </w:pPr>
-      <w:r>
-        <w:rPr>
-          <w:rFonts w:ascii="Courier New" w:hAnsi="Courier New"/>
-          <w:noProof/>
-          <w:sz w:val="16"/>
-        </w:rPr>
-        <w:t>AND fct.product_id=p.product_id</w:t>
-      </w:r>
-    </w:p>
-    <w:p>
-      <w:pPr>
-        <w:widowControl/>
-        <w:spacing w:line="240" w:lineRule="auto"/>
-        <w:rPr>
-          <w:rFonts w:ascii="Courier New" w:hAnsi="Courier New"/>
-          <w:noProof/>
-          <w:sz w:val="16"/>
-        </w:rPr>
-      </w:pPr>
-      <w:r>
-        <w:rPr>
-          <w:rFonts w:ascii="Courier New" w:hAnsi="Courier New"/>
-          <w:noProof/>
-          <w:sz w:val="16"/>
-        </w:rPr>
-        <w:t>GROUP BY ROLLUP(s.country_region,</w:t>
-      </w:r>
-    </w:p>
-    <w:p>
-      <w:pPr>
-        <w:widowControl/>
-        <w:spacing w:line="240" w:lineRule="auto"/>
-        <w:rPr>
-          <w:rFonts w:ascii="Courier New" w:hAnsi="Courier New"/>
-          <w:noProof/>
-          <w:sz w:val="16"/>
-        </w:rPr>
-      </w:pPr>
-      <w:r>
-        <w:rPr>
-          <w:rFonts w:ascii="Courier New" w:hAnsi="Courier New"/>
-          <w:noProof/>
-          <w:sz w:val="16"/>
-        </w:rPr>
-        <w:t xml:space="preserve">      p.category_name,</w:t>
-      </w:r>
-    </w:p>
-    <w:p>
-      <w:pPr>
-        <w:widowControl/>
-        <w:spacing w:line="240" w:lineRule="auto"/>
-        <w:rPr>
-          <w:rFonts w:ascii="Courier New" w:hAnsi="Courier New"/>
-          <w:noProof/>
-          <w:sz w:val="16"/>
-        </w:rPr>
-      </w:pPr>
-      <w:r>
-        <w:rPr>
-          <w:rFonts w:ascii="Courier New" w:hAnsi="Courier New"/>
-          <w:noProof/>
-          <w:sz w:val="16"/>
-        </w:rPr>
-        <w:t xml:space="preserve">      fct.event_date)</w:t>
-      </w:r>
-    </w:p>
-    <w:p>
-      <w:pPr>
-        <w:widowControl/>
-        <w:spacing w:line="240" w:lineRule="auto"/>
-        <w:rPr>
-          <w:rFonts w:ascii="Courier New" w:hAnsi="Courier New"/>
-          <w:noProof/>
-          <w:sz w:val="16"/>
-        </w:rPr>
-      </w:pPr>
-      <w:r>
-        <w:rPr>
-          <w:rFonts w:ascii="Courier New" w:hAnsi="Courier New"/>
-          <w:noProof/>
-          <w:sz w:val="16"/>
-        </w:rPr>
-        <w:t>ORDER BY s.country_region,</w:t>
-      </w:r>
-    </w:p>
-    <w:p>
-      <w:pPr>
-        <w:widowControl/>
-        <w:spacing w:line="240" w:lineRule="auto"/>
-        <w:rPr>
           <w:rFonts w:ascii="Trebuchet MS" w:hAnsi="Trebuchet MS"/>
           <w:color w:val="464547"/>
-        </w:rPr>
-      </w:pPr>
-      <w:r>
-        <w:rPr>
-          <w:rFonts w:ascii="Courier New" w:hAnsi="Courier New"/>
+          <w:lang w:val="ru-RU"/>
+        </w:rPr>
+      </w:pPr>
+      <w:r>
+        <w:rPr>
           <w:noProof/>
-          <w:sz w:val="16"/>
-        </w:rPr>
-        <w:t xml:space="preserve">        p.category_name NULLS LAST;</w:t>
-      </w:r>
-    </w:p>
-    <w:p>
-      <w:pPr>
-        <w:widowControl/>
-        <w:spacing w:line="240" w:lineRule="auto"/>
-        <w:rPr>
-          <w:rFonts w:ascii="Trebuchet MS" w:hAnsi="Trebuchet MS"/>
-          <w:color w:val="464547"/>
-          <w:lang w:val="ru-RU"/>
-        </w:rPr>
-      </w:pPr>
-      <w:r>
-        <w:rPr>
-          <w:rFonts w:ascii="Trebuchet MS" w:hAnsi="Trebuchet MS"/>
-          <w:color w:val="464547"/>
-          <w:lang w:val="ru-RU"/>
-        </w:rPr>
-        <w:t>Результат выполнения:</w:t>
-      </w:r>
-    </w:p>
-    <w:p>
-      <w:pPr>
-        <w:widowControl/>
-        <w:spacing w:line="240" w:lineRule="auto"/>
-        <w:rPr>
-          <w:rFonts w:ascii="Trebuchet MS" w:hAnsi="Trebuchet MS"/>
-          <w:color w:val="464547"/>
-        </w:rPr>
-      </w:pPr>
-      <w:r>
-        <w:rPr>
-          <w:noProof/>
         </w:rPr>
         <w:drawing>
-          <wp:inline distT="0" distB="0" distL="0" distR="0" wp14:anchorId="097A2D26" wp14:editId="702FAFCC">
-            <wp:extent cx="5941695" cy="1478915"/>
-            <wp:effectExtent l="0" t="0" r="1905" b="6985"/>
-            <wp:docPr id="30" name="Picture 30"/>
+          <wp:inline distT="0" distB="0" distL="0" distR="0" wp14:anchorId="10D4AEDC" wp14:editId="4632EBC1">
+            <wp:extent cx="5941695" cy="1453515"/>
+            <wp:effectExtent l="0" t="0" r="1905" b="0"/>
+            <wp:docPr id="4" name="Picture 4"/>
             <wp:cNvGraphicFramePr>
               <a:graphicFrameLocks xmlns:a="http://schemas.openxmlformats.org/drawingml/2006/main" noChangeAspect="1"/>
             </wp:cNvGraphicFramePr>
@@ -5919,6 +5600,402 @@
                   <pic:spPr>
                     <a:xfrm>
                       <a:off x="0" y="0"/>
+                      <a:ext cx="5941695" cy="1453515"/>
+                    </a:xfrm>
+                    <a:prstGeom prst="rect">
+                      <a:avLst/>
+                    </a:prstGeom>
+                  </pic:spPr>
+                </pic:pic>
+              </a:graphicData>
+            </a:graphic>
+          </wp:inline>
+        </w:drawing>
+      </w:r>
+    </w:p>
+    <w:p>
+      <w:pPr>
+        <w:pStyle w:val="Heading3"/>
+      </w:pPr>
+      <w:r>
+        <w:lastRenderedPageBreak/>
+        <w:t>ROLLUP</w:t>
+      </w:r>
+      <w:r>
+        <w:rPr>
+          <w:lang w:val="ru-RU"/>
+        </w:rPr>
+        <w:t xml:space="preserve"> </w:t>
+      </w:r>
+      <w:r>
+        <w:t xml:space="preserve">WITH GROUPING </w:t>
+      </w:r>
+    </w:p>
+    <w:p>
+      <w:pPr>
+        <w:pStyle w:val="BodyText"/>
+        <w:rPr>
+          <w:lang w:val="ru-RU"/>
+        </w:rPr>
+      </w:pPr>
+      <w:r>
+        <w:rPr>
+          <w:lang w:val="ru-RU"/>
+        </w:rPr>
+        <w:t>Скрипт к выполнению:</w:t>
+      </w:r>
+    </w:p>
+    <w:p>
+      <w:pPr>
+        <w:pStyle w:val="BodyText"/>
+        <w:rPr>
+          <w:lang w:val="ru-RU"/>
+        </w:rPr>
+      </w:pPr>
+    </w:p>
+    <w:p>
+      <w:pPr>
+        <w:widowControl/>
+        <w:spacing w:line="240" w:lineRule="auto"/>
+        <w:rPr>
+          <w:rFonts w:ascii="Courier New" w:hAnsi="Courier New"/>
+          <w:noProof/>
+          <w:sz w:val="16"/>
+        </w:rPr>
+      </w:pPr>
+      <w:r>
+        <w:rPr>
+          <w:rFonts w:ascii="Courier New" w:hAnsi="Courier New"/>
+          <w:noProof/>
+          <w:sz w:val="16"/>
+        </w:rPr>
+        <w:t>SELECT DECODE(GROUPING( s.country_region),1,'All countries', s.country_region) as region,</w:t>
+      </w:r>
+    </w:p>
+    <w:p>
+      <w:pPr>
+        <w:widowControl/>
+        <w:spacing w:line="240" w:lineRule="auto"/>
+        <w:rPr>
+          <w:rFonts w:ascii="Courier New" w:hAnsi="Courier New"/>
+          <w:noProof/>
+          <w:sz w:val="16"/>
+        </w:rPr>
+      </w:pPr>
+      <w:r>
+        <w:rPr>
+          <w:rFonts w:ascii="Courier New" w:hAnsi="Courier New"/>
+          <w:noProof/>
+          <w:sz w:val="16"/>
+        </w:rPr>
+        <w:t xml:space="preserve">       DECODE(GROUPING( p.category_name),1,'All categories', p.category_name) as categories,</w:t>
+      </w:r>
+    </w:p>
+    <w:p>
+      <w:pPr>
+        <w:widowControl/>
+        <w:spacing w:line="240" w:lineRule="auto"/>
+        <w:rPr>
+          <w:rFonts w:ascii="Courier New" w:hAnsi="Courier New"/>
+          <w:noProof/>
+          <w:sz w:val="16"/>
+        </w:rPr>
+      </w:pPr>
+      <w:r>
+        <w:rPr>
+          <w:rFonts w:ascii="Courier New" w:hAnsi="Courier New"/>
+          <w:noProof/>
+          <w:sz w:val="16"/>
+        </w:rPr>
+        <w:t xml:space="preserve">       fct.event_date,</w:t>
+      </w:r>
+    </w:p>
+    <w:p>
+      <w:pPr>
+        <w:widowControl/>
+        <w:spacing w:line="240" w:lineRule="auto"/>
+        <w:rPr>
+          <w:rFonts w:ascii="Courier New" w:hAnsi="Courier New"/>
+          <w:noProof/>
+          <w:sz w:val="16"/>
+        </w:rPr>
+      </w:pPr>
+      <w:r>
+        <w:rPr>
+          <w:rFonts w:ascii="Courier New" w:hAnsi="Courier New"/>
+          <w:noProof/>
+          <w:sz w:val="16"/>
+        </w:rPr>
+        <w:t xml:space="preserve">       TO_CHAR(SUM(fct.total_price),'9,999,999,999') as Sales</w:t>
+      </w:r>
+    </w:p>
+    <w:p>
+      <w:pPr>
+        <w:widowControl/>
+        <w:spacing w:line="240" w:lineRule="auto"/>
+        <w:rPr>
+          <w:rFonts w:ascii="Courier New" w:hAnsi="Courier New"/>
+          <w:noProof/>
+          <w:sz w:val="16"/>
+        </w:rPr>
+      </w:pPr>
+      <w:r>
+        <w:rPr>
+          <w:rFonts w:ascii="Courier New" w:hAnsi="Courier New"/>
+          <w:noProof/>
+          <w:sz w:val="16"/>
+        </w:rPr>
+        <w:t xml:space="preserve">FROM dim_stores s, </w:t>
+      </w:r>
+    </w:p>
+    <w:p>
+      <w:pPr>
+        <w:widowControl/>
+        <w:spacing w:line="240" w:lineRule="auto"/>
+        <w:rPr>
+          <w:rFonts w:ascii="Courier New" w:hAnsi="Courier New"/>
+          <w:noProof/>
+          <w:sz w:val="16"/>
+        </w:rPr>
+      </w:pPr>
+      <w:r>
+        <w:rPr>
+          <w:rFonts w:ascii="Courier New" w:hAnsi="Courier New"/>
+          <w:noProof/>
+          <w:sz w:val="16"/>
+        </w:rPr>
+        <w:t xml:space="preserve">     fct_table fct,</w:t>
+      </w:r>
+    </w:p>
+    <w:p>
+      <w:pPr>
+        <w:widowControl/>
+        <w:spacing w:line="240" w:lineRule="auto"/>
+        <w:rPr>
+          <w:rFonts w:ascii="Courier New" w:hAnsi="Courier New"/>
+          <w:noProof/>
+          <w:sz w:val="16"/>
+        </w:rPr>
+      </w:pPr>
+      <w:r>
+        <w:rPr>
+          <w:rFonts w:ascii="Courier New" w:hAnsi="Courier New"/>
+          <w:noProof/>
+          <w:sz w:val="16"/>
+        </w:rPr>
+        <w:t xml:space="preserve">     dim_products p</w:t>
+      </w:r>
+    </w:p>
+    <w:p>
+      <w:pPr>
+        <w:widowControl/>
+        <w:spacing w:line="240" w:lineRule="auto"/>
+        <w:rPr>
+          <w:rFonts w:ascii="Courier New" w:hAnsi="Courier New"/>
+          <w:noProof/>
+          <w:sz w:val="16"/>
+        </w:rPr>
+      </w:pPr>
+      <w:r>
+        <w:rPr>
+          <w:rFonts w:ascii="Courier New" w:hAnsi="Courier New"/>
+          <w:noProof/>
+          <w:sz w:val="16"/>
+        </w:rPr>
+        <w:t>WHERE s.store_id = fct.store_id</w:t>
+      </w:r>
+    </w:p>
+    <w:p>
+      <w:pPr>
+        <w:widowControl/>
+        <w:spacing w:line="240" w:lineRule="auto"/>
+        <w:rPr>
+          <w:rFonts w:ascii="Courier New" w:hAnsi="Courier New"/>
+          <w:noProof/>
+          <w:sz w:val="16"/>
+        </w:rPr>
+      </w:pPr>
+      <w:r>
+        <w:rPr>
+          <w:rFonts w:ascii="Courier New" w:hAnsi="Courier New"/>
+          <w:noProof/>
+          <w:sz w:val="16"/>
+        </w:rPr>
+        <w:t>AND fct.product_id=p.product_id</w:t>
+      </w:r>
+    </w:p>
+    <w:p>
+      <w:pPr>
+        <w:widowControl/>
+        <w:spacing w:line="240" w:lineRule="auto"/>
+        <w:rPr>
+          <w:rFonts w:ascii="Courier New" w:hAnsi="Courier New"/>
+          <w:noProof/>
+          <w:sz w:val="16"/>
+        </w:rPr>
+      </w:pPr>
+      <w:r>
+        <w:rPr>
+          <w:rFonts w:ascii="Courier New" w:hAnsi="Courier New"/>
+          <w:noProof/>
+          <w:sz w:val="16"/>
+        </w:rPr>
+        <w:t>GROUP BY ROLLUP(s.country_region,</w:t>
+      </w:r>
+    </w:p>
+    <w:p>
+      <w:pPr>
+        <w:widowControl/>
+        <w:spacing w:line="240" w:lineRule="auto"/>
+        <w:rPr>
+          <w:rFonts w:ascii="Courier New" w:hAnsi="Courier New"/>
+          <w:noProof/>
+          <w:sz w:val="16"/>
+        </w:rPr>
+      </w:pPr>
+      <w:r>
+        <w:rPr>
+          <w:rFonts w:ascii="Courier New" w:hAnsi="Courier New"/>
+          <w:noProof/>
+          <w:sz w:val="16"/>
+        </w:rPr>
+        <w:t xml:space="preserve">      p.category_name,</w:t>
+      </w:r>
+    </w:p>
+    <w:p>
+      <w:pPr>
+        <w:widowControl/>
+        <w:spacing w:line="240" w:lineRule="auto"/>
+        <w:rPr>
+          <w:rFonts w:ascii="Courier New" w:hAnsi="Courier New"/>
+          <w:noProof/>
+          <w:sz w:val="16"/>
+        </w:rPr>
+      </w:pPr>
+      <w:r>
+        <w:rPr>
+          <w:rFonts w:ascii="Courier New" w:hAnsi="Courier New"/>
+          <w:noProof/>
+          <w:sz w:val="16"/>
+        </w:rPr>
+        <w:t xml:space="preserve">      fct.event_date)</w:t>
+      </w:r>
+    </w:p>
+    <w:p>
+      <w:pPr>
+        <w:widowControl/>
+        <w:spacing w:line="240" w:lineRule="auto"/>
+        <w:rPr>
+          <w:rFonts w:ascii="Courier New" w:hAnsi="Courier New"/>
+          <w:noProof/>
+          <w:sz w:val="16"/>
+        </w:rPr>
+      </w:pPr>
+      <w:r>
+        <w:rPr>
+          <w:rFonts w:ascii="Courier New" w:hAnsi="Courier New"/>
+          <w:noProof/>
+          <w:sz w:val="16"/>
+        </w:rPr>
+        <w:t>ORDER BY s.country_region,</w:t>
+      </w:r>
+    </w:p>
+    <w:p>
+      <w:pPr>
+        <w:widowControl/>
+        <w:spacing w:line="240" w:lineRule="auto"/>
+        <w:rPr>
+          <w:rFonts w:ascii="Courier New" w:hAnsi="Courier New"/>
+          <w:noProof/>
+          <w:sz w:val="16"/>
+        </w:rPr>
+      </w:pPr>
+      <w:r>
+        <w:rPr>
+          <w:rFonts w:ascii="Courier New" w:hAnsi="Courier New"/>
+          <w:noProof/>
+          <w:sz w:val="16"/>
+        </w:rPr>
+        <w:t xml:space="preserve">        p.category_name NULLS LAST;</w:t>
+      </w:r>
+    </w:p>
+    <w:p>
+      <w:pPr>
+        <w:widowControl/>
+        <w:spacing w:line="240" w:lineRule="auto"/>
+        <w:rPr>
+          <w:rFonts w:ascii="Trebuchet MS" w:hAnsi="Trebuchet MS"/>
+          <w:color w:val="464547"/>
+        </w:rPr>
+      </w:pPr>
+    </w:p>
+    <w:p>
+      <w:pPr>
+        <w:widowControl/>
+        <w:spacing w:line="240" w:lineRule="auto"/>
+        <w:rPr>
+          <w:rFonts w:ascii="Trebuchet MS" w:hAnsi="Trebuchet MS"/>
+          <w:color w:val="464547"/>
+          <w:lang w:val="ru-RU"/>
+        </w:rPr>
+      </w:pPr>
+      <w:r>
+        <w:rPr>
+          <w:rFonts w:ascii="Trebuchet MS" w:hAnsi="Trebuchet MS"/>
+          <w:color w:val="464547"/>
+          <w:lang w:val="ru-RU"/>
+        </w:rPr>
+        <w:t>Результат выполнения:</w:t>
+      </w:r>
+    </w:p>
+    <w:p>
+      <w:pPr>
+        <w:widowControl/>
+        <w:spacing w:line="240" w:lineRule="auto"/>
+        <w:rPr>
+          <w:rFonts w:ascii="Trebuchet MS" w:hAnsi="Trebuchet MS"/>
+          <w:color w:val="464547"/>
+          <w:lang w:val="ru-RU"/>
+        </w:rPr>
+      </w:pPr>
+    </w:p>
+    <w:p>
+      <w:pPr>
+        <w:widowControl/>
+        <w:spacing w:line="240" w:lineRule="auto"/>
+        <w:rPr>
+          <w:rFonts w:ascii="Trebuchet MS" w:hAnsi="Trebuchet MS"/>
+          <w:color w:val="464547"/>
+        </w:rPr>
+      </w:pPr>
+      <w:r>
+        <w:rPr>
+          <w:noProof/>
+        </w:rPr>
+        <w:drawing>
+          <wp:inline distT="0" distB="0" distL="0" distR="0" wp14:anchorId="097A2D26" wp14:editId="702FAFCC">
+            <wp:extent cx="5941695" cy="1478915"/>
+            <wp:effectExtent l="0" t="0" r="1905" b="6985"/>
+            <wp:docPr id="30" name="Picture 30"/>
+            <wp:cNvGraphicFramePr>
+              <a:graphicFrameLocks xmlns:a="http://schemas.openxmlformats.org/drawingml/2006/main" noChangeAspect="1"/>
+            </wp:cNvGraphicFramePr>
+            <a:graphic xmlns:a="http://schemas.openxmlformats.org/drawingml/2006/main">
+              <a:graphicData uri="http://schemas.openxmlformats.org/drawingml/2006/picture">
+                <pic:pic xmlns:pic="http://schemas.openxmlformats.org/drawingml/2006/picture">
+                  <pic:nvPicPr>
+                    <pic:cNvPr id="1" name=""/>
+                    <pic:cNvPicPr/>
+                  </pic:nvPicPr>
+                  <pic:blipFill>
+                    <a:blip r:embed="rId22"/>
+                    <a:stretch>
+                      <a:fillRect/>
+                    </a:stretch>
+                  </pic:blipFill>
+                  <pic:spPr>
+                    <a:xfrm>
+                      <a:off x="0" y="0"/>
                       <a:ext cx="5941695" cy="1478915"/>
                     </a:xfrm>
                     <a:prstGeom prst="rect">
@@ -6166,7 +6243,7 @@
           <w:noProof/>
           <w:sz w:val="16"/>
         </w:rPr>
-        <w:t>GROUP BY ROLLUP(p.category_name,</w:t>
+        <w:t>AND extract(year from fct.event_date)=2017</w:t>
       </w:r>
     </w:p>
     <w:p>
@@ -6185,25 +6262,26 @@
           <w:noProof/>
           <w:sz w:val="16"/>
         </w:rPr>
-        <w:t xml:space="preserve">                 s.country_region,</w:t>
+        <w:t>GROUP BY ROLLUP(p.category_name,</w:t>
       </w:r>
     </w:p>
     <w:p>
       <w:pPr>
         <w:widowControl/>
         <w:spacing w:line="240" w:lineRule="auto"/>
-        <w:rPr>
-          <w:rFonts w:ascii="Trebuchet MS" w:hAnsi="Trebuchet MS"/>
-          <w:color w:val="464547"/>
-        </w:rPr>
-      </w:pPr>
-      <w:r>
         <w:rPr>
           <w:rFonts w:ascii="Courier New" w:hAnsi="Courier New"/>
           <w:noProof/>
           <w:sz w:val="16"/>
         </w:rPr>
-        <w:t xml:space="preserve">                 fct.event_date);</w:t>
+      </w:pPr>
+      <w:r>
+        <w:rPr>
+          <w:rFonts w:ascii="Courier New" w:hAnsi="Courier New"/>
+          <w:noProof/>
+          <w:sz w:val="16"/>
+        </w:rPr>
+        <w:t xml:space="preserve">                 s.country_region,</w:t>
       </w:r>
     </w:p>
     <w:p>
@@ -6211,6 +6289,25 @@
         <w:widowControl/>
         <w:spacing w:line="240" w:lineRule="auto"/>
         <w:rPr>
+          <w:rFonts w:ascii="Courier New" w:hAnsi="Courier New"/>
+          <w:noProof/>
+          <w:sz w:val="16"/>
+        </w:rPr>
+      </w:pPr>
+      <w:r>
+        <w:rPr>
+          <w:rFonts w:ascii="Courier New" w:hAnsi="Courier New"/>
+          <w:noProof/>
+          <w:sz w:val="16"/>
+        </w:rPr>
+        <w:t xml:space="preserve">                 fct.event_date);</w:t>
+      </w:r>
+    </w:p>
+    <w:p>
+      <w:pPr>
+        <w:widowControl/>
+        <w:spacing w:line="240" w:lineRule="auto"/>
+        <w:rPr>
           <w:rFonts w:ascii="Trebuchet MS" w:hAnsi="Trebuchet MS"/>
           <w:color w:val="464547"/>
         </w:rPr>
@@ -6223,8 +6320,17 @@
         <w:rPr>
           <w:rFonts w:ascii="Trebuchet MS" w:hAnsi="Trebuchet MS"/>
           <w:color w:val="464547"/>
-        </w:rPr>
-      </w:pPr>
+          <w:lang w:val="ru-RU"/>
+        </w:rPr>
+      </w:pPr>
+      <w:r>
+        <w:rPr>
+          <w:rFonts w:ascii="Trebuchet MS" w:hAnsi="Trebuchet MS"/>
+          <w:color w:val="464547"/>
+          <w:lang w:val="ru-RU"/>
+        </w:rPr>
+        <w:t>Результат выполнения:</w:t>
+      </w:r>
     </w:p>
     <w:p>
       <w:pPr>
@@ -6255,6 +6361,46 @@
           <w:color w:val="464547"/>
         </w:rPr>
       </w:pPr>
+      <w:r>
+        <w:rPr>
+          <w:noProof/>
+        </w:rPr>
+        <w:drawing>
+          <wp:inline distT="0" distB="0" distL="0" distR="0" wp14:anchorId="6D5B9E05" wp14:editId="62D16F2C">
+            <wp:extent cx="5941695" cy="937895"/>
+            <wp:effectExtent l="0" t="0" r="1905" b="0"/>
+            <wp:docPr id="5" name="Picture 5"/>
+            <wp:cNvGraphicFramePr>
+              <a:graphicFrameLocks xmlns:a="http://schemas.openxmlformats.org/drawingml/2006/main" noChangeAspect="1"/>
+            </wp:cNvGraphicFramePr>
+            <a:graphic xmlns:a="http://schemas.openxmlformats.org/drawingml/2006/main">
+              <a:graphicData uri="http://schemas.openxmlformats.org/drawingml/2006/picture">
+                <pic:pic xmlns:pic="http://schemas.openxmlformats.org/drawingml/2006/picture">
+                  <pic:nvPicPr>
+                    <pic:cNvPr id="1" name=""/>
+                    <pic:cNvPicPr/>
+                  </pic:nvPicPr>
+                  <pic:blipFill>
+                    <a:blip r:embed="rId23"/>
+                    <a:stretch>
+                      <a:fillRect/>
+                    </a:stretch>
+                  </pic:blipFill>
+                  <pic:spPr>
+                    <a:xfrm>
+                      <a:off x="0" y="0"/>
+                      <a:ext cx="5941695" cy="937895"/>
+                    </a:xfrm>
+                    <a:prstGeom prst="rect">
+                      <a:avLst/>
+                    </a:prstGeom>
+                  </pic:spPr>
+                </pic:pic>
+              </a:graphicData>
+            </a:graphic>
+          </wp:inline>
+        </w:drawing>
+      </w:r>
     </w:p>
     <w:p>
       <w:pPr>
@@ -6268,524 +6414,6 @@
     </w:p>
     <w:p>
       <w:pPr>
-        <w:pStyle w:val="Heading2"/>
-      </w:pPr>
-      <w:r>
-        <w:t>ROLLUP BY TIME</w:t>
-      </w:r>
-    </w:p>
-    <w:p>
-      <w:pPr>
-        <w:pStyle w:val="CodeText"/>
-        <w:rPr>
-          <w:sz w:val="20"/>
-          <w:highlight w:val="lightGray"/>
-        </w:rPr>
-      </w:pPr>
-      <w:r>
-        <w:rPr>
-          <w:sz w:val="20"/>
-          <w:highlight w:val="lightGray"/>
-        </w:rPr>
-        <w:t>SELECT DECODE(GROUPING_ID(dt</w:t>
-      </w:r>
-      <w:r>
-        <w:rPr>
-          <w:sz w:val="20"/>
-          <w:highlight w:val="lightGray"/>
-        </w:rPr>
-        <w:t>d</w:t>
-      </w:r>
-      <w:r>
-        <w:rPr>
-          <w:sz w:val="20"/>
-          <w:highlight w:val="lightGray"/>
-        </w:rPr>
-        <w:t>.year, dt</w:t>
-      </w:r>
-      <w:r>
-        <w:rPr>
-          <w:sz w:val="20"/>
-          <w:highlight w:val="lightGray"/>
-        </w:rPr>
-        <w:t xml:space="preserve">d.quarter_year, </w:t>
-      </w:r>
-      <w:r>
-        <w:rPr>
-          <w:sz w:val="20"/>
-          <w:highlight w:val="lightGray"/>
-        </w:rPr>
-        <w:t>event_d</w:t>
-      </w:r>
-      <w:r>
-        <w:rPr>
-          <w:sz w:val="20"/>
-          <w:highlight w:val="lightGray"/>
-        </w:rPr>
-        <w:t>ate</w:t>
-      </w:r>
-      <w:r>
-        <w:rPr>
-          <w:sz w:val="20"/>
-          <w:highlight w:val="lightGray"/>
-        </w:rPr>
-        <w:t>), 7, 'GRAND TOTAL FOR ' || dt</w:t>
-      </w:r>
-      <w:r>
-        <w:rPr>
-          <w:sz w:val="20"/>
-          <w:highlight w:val="lightGray"/>
-        </w:rPr>
-        <w:t>d</w:t>
-      </w:r>
-      <w:r>
-        <w:rPr>
-          <w:sz w:val="20"/>
-          <w:highlight w:val="lightGray"/>
-        </w:rPr>
-        <w:t>.year, ' ') AS year,</w:t>
-      </w:r>
-    </w:p>
-    <w:p>
-      <w:pPr>
-        <w:pStyle w:val="CodeText"/>
-        <w:rPr>
-          <w:sz w:val="20"/>
-          <w:highlight w:val="lightGray"/>
-        </w:rPr>
-      </w:pPr>
-      <w:r>
-        <w:rPr>
-          <w:sz w:val="20"/>
-          <w:highlight w:val="lightGray"/>
-        </w:rPr>
-        <w:t xml:space="preserve">       DECODE(GROUPING_ID(dt</w:t>
-      </w:r>
-      <w:r>
-        <w:rPr>
-          <w:sz w:val="20"/>
-          <w:highlight w:val="lightGray"/>
-        </w:rPr>
-        <w:t>d</w:t>
-      </w:r>
-      <w:r>
-        <w:rPr>
-          <w:sz w:val="20"/>
-          <w:highlight w:val="lightGray"/>
-        </w:rPr>
-        <w:t>.year, dt</w:t>
-      </w:r>
-      <w:r>
-        <w:rPr>
-          <w:sz w:val="20"/>
-          <w:highlight w:val="lightGray"/>
-        </w:rPr>
-        <w:t>d</w:t>
-      </w:r>
-      <w:r>
-        <w:rPr>
-          <w:sz w:val="20"/>
-          <w:highlight w:val="lightGray"/>
-        </w:rPr>
-        <w:t>.quarter_year, event_d</w:t>
-      </w:r>
-      <w:r>
-        <w:rPr>
-          <w:sz w:val="20"/>
-          <w:highlight w:val="lightGray"/>
-        </w:rPr>
-        <w:t>a</w:t>
-      </w:r>
-      <w:r>
-        <w:rPr>
-          <w:sz w:val="20"/>
-          <w:highlight w:val="lightGray"/>
-        </w:rPr>
-        <w:t>t</w:t>
-      </w:r>
-      <w:r>
-        <w:rPr>
-          <w:sz w:val="20"/>
-          <w:highlight w:val="lightGray"/>
-        </w:rPr>
-        <w:t>e</w:t>
-      </w:r>
-      <w:r>
-        <w:rPr>
-          <w:sz w:val="20"/>
-          <w:highlight w:val="lightGray"/>
-        </w:rPr>
-        <w:t>), 3, 'GRAND TOTAL FOR ' || dt.quarter_year, ' ') AS quarter,</w:t>
-      </w:r>
-    </w:p>
-    <w:p>
-      <w:pPr>
-        <w:pStyle w:val="CodeText"/>
-        <w:rPr>
-          <w:sz w:val="20"/>
-          <w:highlight w:val="lightGray"/>
-        </w:rPr>
-      </w:pPr>
-      <w:r>
-        <w:rPr>
-          <w:sz w:val="20"/>
-          <w:highlight w:val="lightGray"/>
-        </w:rPr>
-        <w:t xml:space="preserve">       DECODE(GROUPING(event_d</w:t>
-      </w:r>
-      <w:r>
-        <w:rPr>
-          <w:sz w:val="20"/>
-          <w:highlight w:val="lightGray"/>
-        </w:rPr>
-        <w:t>ate</w:t>
-      </w:r>
-      <w:r>
-        <w:rPr>
-          <w:sz w:val="20"/>
-          <w:highlight w:val="lightGray"/>
-        </w:rPr>
-        <w:t>), 1, ' ', event_d</w:t>
-      </w:r>
-      <w:r>
-        <w:rPr>
-          <w:sz w:val="20"/>
-          <w:highlight w:val="lightGray"/>
-        </w:rPr>
-        <w:t>ate</w:t>
-      </w:r>
-      <w:r>
-        <w:rPr>
-          <w:sz w:val="20"/>
-          <w:highlight w:val="lightGray"/>
-        </w:rPr>
-        <w:t>) AS day,</w:t>
-      </w:r>
-    </w:p>
-    <w:p>
-      <w:pPr>
-        <w:pStyle w:val="CodeText"/>
-        <w:rPr>
-          <w:sz w:val="20"/>
-          <w:highlight w:val="lightGray"/>
-        </w:rPr>
-      </w:pPr>
-      <w:r>
-        <w:rPr>
-          <w:sz w:val="20"/>
-          <w:highlight w:val="lightGray"/>
-        </w:rPr>
-        <w:t xml:space="preserve">       TO_CHAR(SUM(fct.tot</w:t>
-      </w:r>
-      <w:r>
-        <w:rPr>
-          <w:sz w:val="20"/>
-          <w:highlight w:val="lightGray"/>
-        </w:rPr>
-        <w:t>al_price</w:t>
-      </w:r>
-      <w:r>
-        <w:rPr>
-          <w:sz w:val="20"/>
-          <w:highlight w:val="lightGray"/>
-        </w:rPr>
-        <w:t>), '9,999,999,999') as sales</w:t>
-      </w:r>
-    </w:p>
-    <w:p>
-      <w:pPr>
-        <w:pStyle w:val="CodeText"/>
-        <w:rPr>
-          <w:sz w:val="20"/>
-          <w:highlight w:val="lightGray"/>
-        </w:rPr>
-      </w:pPr>
-      <w:r>
-        <w:rPr>
-          <w:sz w:val="20"/>
-          <w:highlight w:val="lightGray"/>
-        </w:rPr>
-        <w:t xml:space="preserve">FROM   dim_products p, </w:t>
-      </w:r>
-    </w:p>
-    <w:p>
-      <w:pPr>
-        <w:pStyle w:val="CodeText"/>
-        <w:rPr>
-          <w:sz w:val="20"/>
-          <w:highlight w:val="lightGray"/>
-        </w:rPr>
-      </w:pPr>
-      <w:r>
-        <w:rPr>
-          <w:sz w:val="20"/>
-          <w:highlight w:val="lightGray"/>
-        </w:rPr>
-        <w:t xml:space="preserve">       </w:t>
-      </w:r>
-      <w:r>
-        <w:rPr>
-          <w:sz w:val="20"/>
-          <w:highlight w:val="lightGray"/>
-        </w:rPr>
-        <w:t>Fct_table</w:t>
-      </w:r>
-      <w:r>
-        <w:rPr>
-          <w:sz w:val="20"/>
-          <w:highlight w:val="lightGray"/>
-        </w:rPr>
-        <w:t xml:space="preserve"> fct, </w:t>
-      </w:r>
-    </w:p>
-    <w:p>
-      <w:pPr>
-        <w:pStyle w:val="CodeText"/>
-        <w:rPr>
-          <w:sz w:val="20"/>
-          <w:highlight w:val="lightGray"/>
-        </w:rPr>
-      </w:pPr>
-      <w:r>
-        <w:rPr>
-          <w:sz w:val="20"/>
-          <w:highlight w:val="lightGray"/>
-        </w:rPr>
-        <w:t xml:space="preserve">       dim_time_day dt</w:t>
-      </w:r>
-      <w:r>
-        <w:rPr>
-          <w:sz w:val="20"/>
-          <w:highlight w:val="lightGray"/>
-        </w:rPr>
-        <w:t>d</w:t>
-      </w:r>
-    </w:p>
-    <w:p>
-      <w:pPr>
-        <w:pStyle w:val="CodeText"/>
-        <w:rPr>
-          <w:sz w:val="20"/>
-          <w:highlight w:val="lightGray"/>
-        </w:rPr>
-      </w:pPr>
-      <w:r>
-        <w:rPr>
-          <w:sz w:val="20"/>
-          <w:highlight w:val="lightGray"/>
-        </w:rPr>
-        <w:t>WHERE  p</w:t>
-      </w:r>
-      <w:r>
-        <w:rPr>
-          <w:sz w:val="20"/>
-          <w:highlight w:val="lightGray"/>
-        </w:rPr>
-        <w:t xml:space="preserve">.product_id = fct.product_id </w:t>
-      </w:r>
-    </w:p>
-    <w:p>
-      <w:pPr>
-        <w:pStyle w:val="CodeText"/>
-        <w:rPr>
-          <w:sz w:val="20"/>
-          <w:highlight w:val="lightGray"/>
-        </w:rPr>
-      </w:pPr>
-      <w:r>
-        <w:rPr>
-          <w:sz w:val="20"/>
-          <w:highlight w:val="lightGray"/>
-        </w:rPr>
-        <w:t xml:space="preserve">  AND  dt</w:t>
-      </w:r>
-      <w:r>
-        <w:rPr>
-          <w:sz w:val="20"/>
-          <w:highlight w:val="lightGray"/>
-        </w:rPr>
-        <w:t>d.date_id</w:t>
-      </w:r>
-      <w:r>
-        <w:rPr>
-          <w:sz w:val="20"/>
-          <w:highlight w:val="lightGray"/>
-        </w:rPr>
-        <w:t xml:space="preserve"> = fct.event_d</w:t>
-      </w:r>
-      <w:r>
-        <w:rPr>
-          <w:sz w:val="20"/>
-          <w:highlight w:val="lightGray"/>
-        </w:rPr>
-        <w:t>a</w:t>
-      </w:r>
-      <w:r>
-        <w:rPr>
-          <w:sz w:val="20"/>
-          <w:highlight w:val="lightGray"/>
-        </w:rPr>
-        <w:t>t</w:t>
-      </w:r>
-      <w:r>
-        <w:rPr>
-          <w:sz w:val="20"/>
-          <w:highlight w:val="lightGray"/>
-        </w:rPr>
-        <w:t>e</w:t>
-      </w:r>
-    </w:p>
-    <w:p>
-      <w:pPr>
-        <w:pStyle w:val="CodeText"/>
-        <w:rPr>
-          <w:sz w:val="20"/>
-          <w:highlight w:val="lightGray"/>
-        </w:rPr>
-      </w:pPr>
-      <w:r>
-        <w:rPr>
-          <w:sz w:val="20"/>
-          <w:highlight w:val="lightGray"/>
-        </w:rPr>
-        <w:t>GROUP BY ROLLUP(</w:t>
-      </w:r>
-    </w:p>
-    <w:p>
-      <w:pPr>
-        <w:pStyle w:val="CodeText"/>
-        <w:rPr>
-          <w:sz w:val="20"/>
-          <w:highlight w:val="lightGray"/>
-        </w:rPr>
-      </w:pPr>
-      <w:r>
-        <w:rPr>
-          <w:sz w:val="20"/>
-          <w:highlight w:val="lightGray"/>
-        </w:rPr>
-        <w:t xml:space="preserve">                </w:t>
-      </w:r>
-      <w:r>
-        <w:rPr>
-          <w:sz w:val="20"/>
-          <w:highlight w:val="lightGray"/>
-        </w:rPr>
-        <w:t>dt</w:t>
-      </w:r>
-      <w:r>
-        <w:rPr>
-          <w:sz w:val="20"/>
-          <w:highlight w:val="lightGray"/>
-        </w:rPr>
-        <w:t>d</w:t>
-      </w:r>
-      <w:r>
-        <w:rPr>
-          <w:sz w:val="20"/>
-          <w:highlight w:val="lightGray"/>
-        </w:rPr>
-        <w:t>.year,</w:t>
-      </w:r>
-    </w:p>
-    <w:p>
-      <w:pPr>
-        <w:pStyle w:val="CodeText"/>
-        <w:rPr>
-          <w:sz w:val="20"/>
-          <w:highlight w:val="lightGray"/>
-        </w:rPr>
-      </w:pPr>
-      <w:r>
-        <w:rPr>
-          <w:sz w:val="20"/>
-          <w:highlight w:val="lightGray"/>
-        </w:rPr>
-        <w:t xml:space="preserve">                </w:t>
-      </w:r>
-      <w:r>
-        <w:rPr>
-          <w:sz w:val="20"/>
-          <w:highlight w:val="lightGray"/>
-        </w:rPr>
-        <w:t>dt</w:t>
-      </w:r>
-      <w:r>
-        <w:rPr>
-          <w:sz w:val="20"/>
-          <w:highlight w:val="lightGray"/>
-        </w:rPr>
-        <w:t>d</w:t>
-      </w:r>
-      <w:r>
-        <w:rPr>
-          <w:sz w:val="20"/>
-          <w:highlight w:val="lightGray"/>
-        </w:rPr>
-        <w:t>.quarter_year,</w:t>
-      </w:r>
-    </w:p>
-    <w:p>
-      <w:pPr>
-        <w:pStyle w:val="CodeText"/>
-        <w:rPr>
-          <w:sz w:val="20"/>
-          <w:highlight w:val="lightGray"/>
-        </w:rPr>
-      </w:pPr>
-      <w:r>
-        <w:rPr>
-          <w:sz w:val="20"/>
-          <w:highlight w:val="lightGray"/>
-        </w:rPr>
-        <w:t xml:space="preserve">                event_d</w:t>
-      </w:r>
-      <w:r>
-        <w:rPr>
-          <w:sz w:val="20"/>
-          <w:highlight w:val="lightGray"/>
-        </w:rPr>
-        <w:t>a</w:t>
-      </w:r>
-      <w:r>
-        <w:rPr>
-          <w:sz w:val="20"/>
-          <w:highlight w:val="lightGray"/>
-        </w:rPr>
-        <w:t>t</w:t>
-      </w:r>
-      <w:r>
-        <w:rPr>
-          <w:sz w:val="20"/>
-          <w:highlight w:val="lightGray"/>
-        </w:rPr>
-        <w:t>e</w:t>
-      </w:r>
-      <w:r>
-        <w:rPr>
-          <w:sz w:val="20"/>
-          <w:highlight w:val="lightGray"/>
-        </w:rPr>
-        <w:t xml:space="preserve">                       </w:t>
-      </w:r>
-    </w:p>
-    <w:p>
-      <w:pPr>
-        <w:pStyle w:val="CodeText"/>
-        <w:rPr>
-          <w:sz w:val="20"/>
-        </w:rPr>
-      </w:pPr>
-      <w:r>
-        <w:rPr>
-          <w:sz w:val="20"/>
-          <w:highlight w:val="lightGray"/>
-        </w:rPr>
-        <w:t>);</w:t>
-      </w:r>
-    </w:p>
-    <w:p>
-      <w:pPr>
         <w:widowControl/>
         <w:spacing w:line="240" w:lineRule="auto"/>
         <w:rPr>
@@ -6793,18 +6421,610 @@
           <w:color w:val="464547"/>
         </w:rPr>
       </w:pPr>
+    </w:p>
+    <w:p>
+      <w:pPr>
+        <w:widowControl/>
+        <w:spacing w:line="240" w:lineRule="auto"/>
+        <w:rPr>
+          <w:rFonts w:ascii="Trebuchet MS" w:hAnsi="Trebuchet MS"/>
+          <w:color w:val="464547"/>
+        </w:rPr>
+      </w:pPr>
+    </w:p>
+    <w:p>
+      <w:pPr>
+        <w:pStyle w:val="Heading2"/>
+      </w:pPr>
+      <w:r>
+        <w:lastRenderedPageBreak/>
+        <w:t>ROLLUP BY TIME</w:t>
+      </w:r>
+    </w:p>
+    <w:p>
+      <w:pPr>
+        <w:pStyle w:val="CodeText"/>
+        <w:rPr>
+          <w:sz w:val="20"/>
+        </w:rPr>
+      </w:pPr>
+      <w:r>
+        <w:rPr>
+          <w:sz w:val="20"/>
+        </w:rPr>
+        <w:t>SELECT DECODE(GROUPING_ID(dtd.year, dtd.year_quater, event_date), 7, 'GRAND TOTAL FOR ' || dtd.year, ' ') AS year,</w:t>
+      </w:r>
+    </w:p>
+    <w:p>
+      <w:pPr>
+        <w:pStyle w:val="CodeText"/>
+        <w:rPr>
+          <w:sz w:val="20"/>
+        </w:rPr>
+      </w:pPr>
+      <w:r>
+        <w:rPr>
+          <w:sz w:val="20"/>
+        </w:rPr>
+        <w:t xml:space="preserve">       DECODE(GROUPING_ID(dtd.year, dtd.year_quater, event_date), 3, 'GRAND TOTAL FOR ' || dtd.year_quater, ' ') AS quarter,</w:t>
+      </w:r>
+    </w:p>
+    <w:p>
+      <w:pPr>
+        <w:pStyle w:val="CodeText"/>
+        <w:rPr>
+          <w:sz w:val="20"/>
+        </w:rPr>
+      </w:pPr>
+      <w:r>
+        <w:rPr>
+          <w:sz w:val="20"/>
+        </w:rPr>
+        <w:t xml:space="preserve">       DECODE(GROUPING(event_date), 1, ' ', event_date) AS day,</w:t>
+      </w:r>
+    </w:p>
+    <w:p>
+      <w:pPr>
+        <w:pStyle w:val="CodeText"/>
+        <w:rPr>
+          <w:sz w:val="20"/>
+        </w:rPr>
+      </w:pPr>
+      <w:r>
+        <w:rPr>
+          <w:sz w:val="20"/>
+        </w:rPr>
+        <w:t xml:space="preserve">       TO_CHAR(SUM(fct.total_price), '9,999,999,999') as sales</w:t>
+      </w:r>
+    </w:p>
+    <w:p>
+      <w:pPr>
+        <w:pStyle w:val="CodeText"/>
+        <w:rPr>
+          <w:sz w:val="20"/>
+        </w:rPr>
+      </w:pPr>
+      <w:r>
+        <w:rPr>
+          <w:sz w:val="20"/>
+        </w:rPr>
+        <w:t xml:space="preserve">FROM   dim_products p, </w:t>
+      </w:r>
+    </w:p>
+    <w:p>
+      <w:pPr>
+        <w:pStyle w:val="CodeText"/>
+        <w:rPr>
+          <w:sz w:val="20"/>
+        </w:rPr>
+      </w:pPr>
+      <w:r>
+        <w:rPr>
+          <w:sz w:val="20"/>
+        </w:rPr>
+        <w:t xml:space="preserve">       Fct_table fct, </w:t>
+      </w:r>
+    </w:p>
+    <w:p>
+      <w:pPr>
+        <w:pStyle w:val="CodeText"/>
+        <w:rPr>
+          <w:sz w:val="20"/>
+        </w:rPr>
+      </w:pPr>
+      <w:r>
+        <w:rPr>
+          <w:sz w:val="20"/>
+        </w:rPr>
+        <w:t xml:space="preserve">       dim_time_day dtd</w:t>
+      </w:r>
+    </w:p>
+    <w:p>
+      <w:pPr>
+        <w:pStyle w:val="CodeText"/>
+        <w:rPr>
+          <w:sz w:val="20"/>
+        </w:rPr>
+      </w:pPr>
+      <w:r>
+        <w:rPr>
+          <w:sz w:val="20"/>
+        </w:rPr>
+        <w:t xml:space="preserve">WHERE  p.product_id = fct.product_id </w:t>
+      </w:r>
+    </w:p>
+    <w:p>
+      <w:pPr>
+        <w:pStyle w:val="CodeText"/>
+        <w:rPr>
+          <w:sz w:val="20"/>
+        </w:rPr>
+      </w:pPr>
+      <w:r>
+        <w:rPr>
+          <w:sz w:val="20"/>
+        </w:rPr>
+        <w:t xml:space="preserve">  AND  dtd.date_id = fct.event_date</w:t>
+      </w:r>
+    </w:p>
+    <w:p>
+      <w:pPr>
+        <w:pStyle w:val="CodeText"/>
+        <w:rPr>
+          <w:sz w:val="20"/>
+        </w:rPr>
+      </w:pPr>
+      <w:r>
+        <w:rPr>
+          <w:sz w:val="20"/>
+        </w:rPr>
+        <w:t>GROUP BY ROLLUP(</w:t>
+      </w:r>
+    </w:p>
+    <w:p>
+      <w:pPr>
+        <w:pStyle w:val="CodeText"/>
+        <w:rPr>
+          <w:sz w:val="20"/>
+        </w:rPr>
+      </w:pPr>
+      <w:r>
+        <w:rPr>
+          <w:sz w:val="20"/>
+        </w:rPr>
+        <w:t xml:space="preserve">                dtd.year,</w:t>
+      </w:r>
+    </w:p>
+    <w:p>
+      <w:pPr>
+        <w:pStyle w:val="CodeText"/>
+        <w:rPr>
+          <w:sz w:val="20"/>
+        </w:rPr>
+      </w:pPr>
+      <w:r>
+        <w:rPr>
+          <w:sz w:val="20"/>
+        </w:rPr>
+        <w:t xml:space="preserve">                dtd.year_quater,</w:t>
+      </w:r>
+    </w:p>
+    <w:p>
+      <w:pPr>
+        <w:pStyle w:val="CodeText"/>
+        <w:rPr>
+          <w:sz w:val="20"/>
+        </w:rPr>
+      </w:pPr>
+      <w:r>
+        <w:rPr>
+          <w:sz w:val="20"/>
+        </w:rPr>
+        <w:t xml:space="preserve">                event_date                       </w:t>
+      </w:r>
+    </w:p>
+    <w:p>
+      <w:pPr>
+        <w:pStyle w:val="CodeText"/>
+        <w:rPr>
+          <w:sz w:val="20"/>
+        </w:rPr>
+      </w:pPr>
+      <w:r>
+        <w:rPr>
+          <w:sz w:val="20"/>
+        </w:rPr>
+        <w:t>);</w:t>
+      </w:r>
+    </w:p>
+    <w:p>
+      <w:pPr>
+        <w:pStyle w:val="CodeText"/>
+        <w:rPr>
+          <w:sz w:val="20"/>
+        </w:rPr>
+      </w:pPr>
+    </w:p>
+    <w:p>
+      <w:pPr>
+        <w:widowControl/>
+        <w:spacing w:line="240" w:lineRule="auto"/>
+        <w:rPr>
+          <w:rFonts w:ascii="Trebuchet MS" w:hAnsi="Trebuchet MS"/>
+          <w:color w:val="464547"/>
+          <w:lang w:val="ru-RU"/>
+        </w:rPr>
+      </w:pPr>
+      <w:r>
+        <w:rPr>
+          <w:rFonts w:ascii="Trebuchet MS" w:hAnsi="Trebuchet MS"/>
+          <w:color w:val="464547"/>
+          <w:lang w:val="ru-RU"/>
+        </w:rPr>
+        <w:t>Результат выполнения:</w:t>
+      </w:r>
+    </w:p>
+    <w:p>
+      <w:pPr>
+        <w:widowControl/>
+        <w:spacing w:line="240" w:lineRule="auto"/>
+        <w:rPr>
+          <w:rFonts w:ascii="Trebuchet MS" w:hAnsi="Trebuchet MS"/>
+          <w:color w:val="464547"/>
+        </w:rPr>
+      </w:pPr>
+    </w:p>
+    <w:p>
+      <w:pPr>
+        <w:widowControl/>
+        <w:spacing w:line="240" w:lineRule="auto"/>
+        <w:rPr>
+          <w:rFonts w:ascii="Trebuchet MS" w:hAnsi="Trebuchet MS"/>
+          <w:color w:val="464547"/>
+        </w:rPr>
+      </w:pPr>
+      <w:r>
+        <w:rPr>
+          <w:noProof/>
+        </w:rPr>
+        <w:drawing>
+          <wp:inline distT="0" distB="0" distL="0" distR="0" wp14:anchorId="3E32A931" wp14:editId="6F5F72E7">
+            <wp:extent cx="5941695" cy="933450"/>
+            <wp:effectExtent l="0" t="0" r="1905" b="0"/>
+            <wp:docPr id="6" name="Picture 6"/>
+            <wp:cNvGraphicFramePr>
+              <a:graphicFrameLocks xmlns:a="http://schemas.openxmlformats.org/drawingml/2006/main" noChangeAspect="1"/>
+            </wp:cNvGraphicFramePr>
+            <a:graphic xmlns:a="http://schemas.openxmlformats.org/drawingml/2006/main">
+              <a:graphicData uri="http://schemas.openxmlformats.org/drawingml/2006/picture">
+                <pic:pic xmlns:pic="http://schemas.openxmlformats.org/drawingml/2006/picture">
+                  <pic:nvPicPr>
+                    <pic:cNvPr id="1" name=""/>
+                    <pic:cNvPicPr/>
+                  </pic:nvPicPr>
+                  <pic:blipFill>
+                    <a:blip r:embed="rId24"/>
+                    <a:stretch>
+                      <a:fillRect/>
+                    </a:stretch>
+                  </pic:blipFill>
+                  <pic:spPr>
+                    <a:xfrm>
+                      <a:off x="0" y="0"/>
+                      <a:ext cx="5941695" cy="933450"/>
+                    </a:xfrm>
+                    <a:prstGeom prst="rect">
+                      <a:avLst/>
+                    </a:prstGeom>
+                  </pic:spPr>
+                </pic:pic>
+              </a:graphicData>
+            </a:graphic>
+          </wp:inline>
+        </w:drawing>
+      </w:r>
+    </w:p>
+    <w:p>
+      <w:pPr>
+        <w:widowControl/>
+        <w:spacing w:line="240" w:lineRule="auto"/>
+        <w:rPr>
+          <w:rFonts w:ascii="Trebuchet MS" w:hAnsi="Trebuchet MS"/>
+          <w:color w:val="464547"/>
+        </w:rPr>
+      </w:pPr>
+    </w:p>
+    <w:p>
+      <w:pPr>
+        <w:widowControl/>
+        <w:spacing w:line="240" w:lineRule="auto"/>
+        <w:rPr>
+          <w:rFonts w:ascii="Trebuchet MS" w:hAnsi="Trebuchet MS"/>
+          <w:color w:val="464547"/>
+        </w:rPr>
+      </w:pPr>
+    </w:p>
+    <w:p>
+      <w:pPr>
+        <w:widowControl/>
+        <w:spacing w:line="240" w:lineRule="auto"/>
+        <w:rPr>
+          <w:rFonts w:ascii="Trebuchet MS" w:hAnsi="Trebuchet MS"/>
+          <w:color w:val="464547"/>
+        </w:rPr>
+      </w:pPr>
+    </w:p>
+    <w:p>
+      <w:pPr>
+        <w:widowControl/>
+        <w:spacing w:line="240" w:lineRule="auto"/>
+        <w:rPr>
+          <w:rFonts w:ascii="Trebuchet MS" w:hAnsi="Trebuchet MS"/>
+          <w:color w:val="464547"/>
+        </w:rPr>
+      </w:pPr>
+    </w:p>
+    <w:p>
+      <w:pPr>
+        <w:widowControl/>
+        <w:spacing w:line="240" w:lineRule="auto"/>
+        <w:rPr>
+          <w:rFonts w:ascii="Trebuchet MS" w:hAnsi="Trebuchet MS"/>
+          <w:color w:val="464547"/>
+        </w:rPr>
+      </w:pPr>
+    </w:p>
+    <w:p>
+      <w:pPr>
+        <w:widowControl/>
+        <w:spacing w:line="240" w:lineRule="auto"/>
+        <w:rPr>
+          <w:rFonts w:ascii="Trebuchet MS" w:hAnsi="Trebuchet MS"/>
+          <w:color w:val="464547"/>
+        </w:rPr>
+      </w:pPr>
+    </w:p>
+    <w:p>
+      <w:pPr>
+        <w:widowControl/>
+        <w:spacing w:line="240" w:lineRule="auto"/>
+        <w:rPr>
+          <w:rFonts w:ascii="Trebuchet MS" w:hAnsi="Trebuchet MS"/>
+          <w:color w:val="464547"/>
+        </w:rPr>
+      </w:pPr>
+    </w:p>
+    <w:p>
+      <w:pPr>
+        <w:widowControl/>
+        <w:spacing w:line="240" w:lineRule="auto"/>
+        <w:rPr>
+          <w:rFonts w:ascii="Trebuchet MS" w:hAnsi="Trebuchet MS"/>
+          <w:color w:val="464547"/>
+        </w:rPr>
+      </w:pPr>
+    </w:p>
+    <w:p>
+      <w:pPr>
+        <w:widowControl/>
+        <w:spacing w:line="240" w:lineRule="auto"/>
+        <w:rPr>
+          <w:rFonts w:ascii="Trebuchet MS" w:hAnsi="Trebuchet MS"/>
+          <w:color w:val="464547"/>
+        </w:rPr>
+      </w:pPr>
+    </w:p>
+    <w:p>
+      <w:pPr>
+        <w:widowControl/>
+        <w:spacing w:line="240" w:lineRule="auto"/>
+        <w:rPr>
+          <w:rFonts w:ascii="Trebuchet MS" w:hAnsi="Trebuchet MS"/>
+          <w:color w:val="464547"/>
+        </w:rPr>
+      </w:pPr>
+    </w:p>
+    <w:p>
+      <w:pPr>
+        <w:widowControl/>
+        <w:spacing w:line="240" w:lineRule="auto"/>
+        <w:rPr>
+          <w:rFonts w:ascii="Trebuchet MS" w:hAnsi="Trebuchet MS"/>
+          <w:color w:val="464547"/>
+        </w:rPr>
+      </w:pPr>
+    </w:p>
+    <w:p>
+      <w:pPr>
+        <w:widowControl/>
+        <w:spacing w:line="240" w:lineRule="auto"/>
+        <w:rPr>
+          <w:rFonts w:ascii="Trebuchet MS" w:hAnsi="Trebuchet MS"/>
+          <w:color w:val="464547"/>
+        </w:rPr>
+      </w:pPr>
+    </w:p>
+    <w:p>
+      <w:pPr>
+        <w:widowControl/>
+        <w:spacing w:line="240" w:lineRule="auto"/>
+        <w:rPr>
+          <w:rFonts w:ascii="Trebuchet MS" w:hAnsi="Trebuchet MS"/>
+          <w:color w:val="464547"/>
+        </w:rPr>
+      </w:pPr>
+    </w:p>
+    <w:p>
+      <w:pPr>
+        <w:widowControl/>
+        <w:spacing w:line="240" w:lineRule="auto"/>
+        <w:rPr>
+          <w:rFonts w:ascii="Trebuchet MS" w:hAnsi="Trebuchet MS"/>
+          <w:color w:val="464547"/>
+        </w:rPr>
+      </w:pPr>
+    </w:p>
+    <w:p>
+      <w:pPr>
+        <w:widowControl/>
+        <w:spacing w:line="240" w:lineRule="auto"/>
+        <w:rPr>
+          <w:rFonts w:ascii="Trebuchet MS" w:hAnsi="Trebuchet MS"/>
+          <w:color w:val="464547"/>
+        </w:rPr>
+      </w:pPr>
+    </w:p>
+    <w:p>
+      <w:pPr>
+        <w:widowControl/>
+        <w:spacing w:line="240" w:lineRule="auto"/>
+        <w:rPr>
+          <w:rFonts w:ascii="Trebuchet MS" w:hAnsi="Trebuchet MS"/>
+          <w:color w:val="464547"/>
+        </w:rPr>
+      </w:pPr>
+    </w:p>
+    <w:p>
+      <w:pPr>
+        <w:widowControl/>
+        <w:spacing w:line="240" w:lineRule="auto"/>
+        <w:rPr>
+          <w:rFonts w:ascii="Trebuchet MS" w:hAnsi="Trebuchet MS"/>
+          <w:color w:val="464547"/>
+        </w:rPr>
+      </w:pPr>
+    </w:p>
+    <w:p>
+      <w:pPr>
+        <w:widowControl/>
+        <w:spacing w:line="240" w:lineRule="auto"/>
+        <w:rPr>
+          <w:rFonts w:ascii="Trebuchet MS" w:hAnsi="Trebuchet MS"/>
+          <w:color w:val="464547"/>
+        </w:rPr>
+      </w:pPr>
+    </w:p>
+    <w:p>
+      <w:pPr>
+        <w:widowControl/>
+        <w:spacing w:line="240" w:lineRule="auto"/>
+        <w:rPr>
+          <w:rFonts w:ascii="Trebuchet MS" w:hAnsi="Trebuchet MS"/>
+          <w:color w:val="464547"/>
+        </w:rPr>
+      </w:pPr>
+    </w:p>
+    <w:p>
+      <w:pPr>
+        <w:widowControl/>
+        <w:spacing w:line="240" w:lineRule="auto"/>
+        <w:rPr>
+          <w:rFonts w:ascii="Trebuchet MS" w:hAnsi="Trebuchet MS"/>
+          <w:color w:val="464547"/>
+        </w:rPr>
+      </w:pPr>
+    </w:p>
+    <w:p>
+      <w:pPr>
+        <w:widowControl/>
+        <w:spacing w:line="240" w:lineRule="auto"/>
+        <w:rPr>
+          <w:rFonts w:ascii="Trebuchet MS" w:hAnsi="Trebuchet MS"/>
+          <w:color w:val="464547"/>
+        </w:rPr>
+      </w:pPr>
+    </w:p>
+    <w:p>
+      <w:pPr>
+        <w:widowControl/>
+        <w:spacing w:line="240" w:lineRule="auto"/>
+        <w:rPr>
+          <w:rFonts w:ascii="Trebuchet MS" w:hAnsi="Trebuchet MS"/>
+          <w:color w:val="464547"/>
+        </w:rPr>
+      </w:pPr>
+    </w:p>
+    <w:p>
+      <w:pPr>
+        <w:widowControl/>
+        <w:spacing w:line="240" w:lineRule="auto"/>
+        <w:rPr>
+          <w:rFonts w:ascii="Trebuchet MS" w:hAnsi="Trebuchet MS"/>
+          <w:color w:val="464547"/>
+        </w:rPr>
+      </w:pPr>
+    </w:p>
+    <w:p>
+      <w:pPr>
+        <w:widowControl/>
+        <w:spacing w:line="240" w:lineRule="auto"/>
+        <w:rPr>
+          <w:rFonts w:ascii="Trebuchet MS" w:hAnsi="Trebuchet MS"/>
+          <w:color w:val="464547"/>
+        </w:rPr>
+      </w:pPr>
+    </w:p>
+    <w:p>
+      <w:pPr>
+        <w:widowControl/>
+        <w:spacing w:line="240" w:lineRule="auto"/>
+        <w:rPr>
+          <w:rFonts w:ascii="Trebuchet MS" w:hAnsi="Trebuchet MS"/>
+          <w:color w:val="464547"/>
+        </w:rPr>
+      </w:pPr>
+    </w:p>
+    <w:p>
+      <w:pPr>
+        <w:widowControl/>
+        <w:spacing w:line="240" w:lineRule="auto"/>
+        <w:rPr>
+          <w:rFonts w:ascii="Trebuchet MS" w:hAnsi="Trebuchet MS"/>
+          <w:color w:val="464547"/>
+        </w:rPr>
+      </w:pPr>
+    </w:p>
+    <w:p>
+      <w:pPr>
+        <w:widowControl/>
+        <w:spacing w:line="240" w:lineRule="auto"/>
+        <w:rPr>
+          <w:rFonts w:ascii="Trebuchet MS" w:hAnsi="Trebuchet MS"/>
+          <w:color w:val="464547"/>
+        </w:rPr>
+      </w:pPr>
+    </w:p>
+    <w:p>
+      <w:pPr>
+        <w:widowControl/>
+        <w:spacing w:line="240" w:lineRule="auto"/>
+        <w:rPr>
+          <w:rFonts w:ascii="Trebuchet MS" w:hAnsi="Trebuchet MS"/>
+          <w:color w:val="464547"/>
+        </w:rPr>
+      </w:pPr>
+    </w:p>
+    <w:p>
+      <w:pPr>
+        <w:widowControl/>
+        <w:spacing w:line="240" w:lineRule="auto"/>
+        <w:rPr>
+          <w:rFonts w:ascii="Trebuchet MS" w:hAnsi="Trebuchet MS"/>
+          <w:color w:val="464547"/>
+        </w:rPr>
+      </w:pPr>
+    </w:p>
+    <w:p>
+      <w:pPr>
+        <w:widowControl/>
+        <w:spacing w:line="240" w:lineRule="auto"/>
+        <w:rPr>
+          <w:rFonts w:ascii="Trebuchet MS" w:hAnsi="Trebuchet MS"/>
+          <w:color w:val="464547"/>
+        </w:rPr>
+      </w:pPr>
       <w:bookmarkStart w:id="18" w:name="_GoBack"/>
       <w:bookmarkEnd w:id="18"/>
-    </w:p>
-    <w:p>
-      <w:pPr>
-        <w:widowControl/>
-        <w:spacing w:line="240" w:lineRule="auto"/>
-        <w:rPr>
-          <w:rFonts w:ascii="Trebuchet MS" w:hAnsi="Trebuchet MS"/>
-          <w:color w:val="464547"/>
-        </w:rPr>
-      </w:pPr>
     </w:p>
     <w:p>
       <w:pPr>
@@ -6849,6 +7069,7 @@
               </w:rPr>
             </w:pPr>
             <w:r>
+              <w:lastRenderedPageBreak/>
               <w:t>REVISION</w:t>
             </w:r>
             <w:r>
@@ -7279,9 +7500,9 @@
       </w:pPr>
     </w:p>
     <w:sectPr>
-      <w:headerReference w:type="default" r:id="rId22"/>
-      <w:footerReference w:type="default" r:id="rId23"/>
-      <w:footerReference w:type="first" r:id="rId24"/>
+      <w:headerReference w:type="default" r:id="rId25"/>
+      <w:footerReference w:type="default" r:id="rId26"/>
+      <w:footerReference w:type="first" r:id="rId27"/>
       <w:pgSz w:w="11909" w:h="16834" w:code="9"/>
       <w:pgMar w:top="1134" w:right="851" w:bottom="1134" w:left="1134" w:header="720" w:footer="720" w:gutter="567"/>
       <w:cols w:space="720"/>
@@ -7364,7 +7585,7 @@
         <w:sz w:val="18"/>
         <w:szCs w:val="18"/>
       </w:rPr>
-      <w:t>11</w:t>
+      <w:t>12</w:t>
     </w:r>
     <w:r>
       <w:rPr>
@@ -7395,19 +7616,39 @@
           <w:pPr>
             <w:pStyle w:val="Footer"/>
           </w:pPr>
-          <w:fldSimple w:instr=" DOCPROPERTY  Classification  \* MERGEFORMAT ">
-            <w:r>
-              <w:t>CONFIDENTIAL</w:t>
-            </w:r>
-          </w:fldSimple>
+          <w:r>
+            <w:fldChar w:fldCharType="begin"/>
+          </w:r>
+          <w:r>
+            <w:instrText xml:space="preserve"> DOCPROPERTY  Classification  \* MERGEFORMAT </w:instrText>
+          </w:r>
+          <w:r>
+            <w:fldChar w:fldCharType="separate"/>
+          </w:r>
+          <w:r>
+            <w:t>CONFIDENTIAL</w:t>
+          </w:r>
+          <w:r>
+            <w:fldChar w:fldCharType="end"/>
+          </w:r>
           <w:r>
             <w:t xml:space="preserve"> | Effective Date: </w:t>
           </w:r>
-          <w:fldSimple w:instr=" DOCPROPERTY  &quot;Approval Date&quot;  \* MERGEFORMAT ">
-            <w:r>
-              <w:t>16-NOV-2017</w:t>
-            </w:r>
-          </w:fldSimple>
+          <w:r>
+            <w:fldChar w:fldCharType="begin"/>
+          </w:r>
+          <w:r>
+            <w:instrText xml:space="preserve"> DOCPROPERTY  "Approval Date"  \* MERGEFORMAT </w:instrText>
+          </w:r>
+          <w:r>
+            <w:fldChar w:fldCharType="separate"/>
+          </w:r>
+          <w:r>
+            <w:t>16-NOV-2017</w:t>
+          </w:r>
+          <w:r>
+            <w:fldChar w:fldCharType="end"/>
+          </w:r>
           <w:r>
             <w:tab/>
           </w:r>
@@ -7544,19 +7785,39 @@
           <w:pPr>
             <w:pStyle w:val="Footer"/>
           </w:pPr>
-          <w:fldSimple w:instr=" DOCPROPERTY  Classification  \* MERGEFORMAT ">
-            <w:r>
-              <w:t>CONFIDENTIAL</w:t>
-            </w:r>
-          </w:fldSimple>
+          <w:r>
+            <w:fldChar w:fldCharType="begin"/>
+          </w:r>
+          <w:r>
+            <w:instrText xml:space="preserve"> DOCPROPERTY  Classification  \* MERGEFORMAT </w:instrText>
+          </w:r>
+          <w:r>
+            <w:fldChar w:fldCharType="separate"/>
+          </w:r>
+          <w:r>
+            <w:t>CONFIDENTIAL</w:t>
+          </w:r>
+          <w:r>
+            <w:fldChar w:fldCharType="end"/>
+          </w:r>
           <w:r>
             <w:t xml:space="preserve"> | Effective Date: </w:t>
           </w:r>
-          <w:fldSimple w:instr=" DOCPROPERTY  &quot;Approval Date&quot;  \* MERGEFORMAT ">
-            <w:r>
-              <w:t>16-NOV-2017</w:t>
-            </w:r>
-          </w:fldSimple>
+          <w:r>
+            <w:fldChar w:fldCharType="begin"/>
+          </w:r>
+          <w:r>
+            <w:instrText xml:space="preserve"> DOCPROPERTY  "Approval Date"  \* MERGEFORMAT </w:instrText>
+          </w:r>
+          <w:r>
+            <w:fldChar w:fldCharType="separate"/>
+          </w:r>
+          <w:r>
+            <w:t>16-NOV-2017</w:t>
+          </w:r>
+          <w:r>
+            <w:fldChar w:fldCharType="end"/>
+          </w:r>
         </w:p>
       </w:tc>
     </w:tr>
@@ -14400,7 +14661,7 @@
 </file>
 
 <file path=customXml/itemProps1.xml><?xml version="1.0" encoding="utf-8"?>
-<ds:datastoreItem xmlns:ds="http://schemas.openxmlformats.org/officeDocument/2006/customXml" ds:itemID="{63FBEC8C-591D-444D-8D07-F8CE4A11EFA5}">
+<ds:datastoreItem xmlns:ds="http://schemas.openxmlformats.org/officeDocument/2006/customXml" ds:itemID="{49D9613A-E152-4620-A426-8B7D59079116}">
   <ds:schemaRefs>
     <ds:schemaRef ds:uri="http://schemas.openxmlformats.org/officeDocument/2006/bibliography"/>
   </ds:schemaRefs>

</xml_diff>